<commit_message>
Added GPU, assembler sections. Proofreading.
</commit_message>
<xml_diff>
--- a/docs/Duck Hunt Final Report.docx
+++ b/docs/Duck Hunt Final Report.docx
@@ -64,10 +64,10 @@
         <w:tblLook w:val="04A0"/>
       </w:tblPr>
       <w:tblGrid>
-        <w:gridCol w:w="2364"/>
-        <w:gridCol w:w="2359"/>
-        <w:gridCol w:w="2466"/>
-        <w:gridCol w:w="2387"/>
+        <w:gridCol w:w="2392"/>
+        <w:gridCol w:w="2337"/>
+        <w:gridCol w:w="2465"/>
+        <w:gridCol w:w="2382"/>
       </w:tblGrid>
       <w:tr>
         <w:tc>
@@ -134,7 +134,7 @@
                 <w:rFonts w:ascii="Helvetica" w:hAnsi="Helvetica" w:cs="Helvetica"/>
                 <w:sz w:val="20"/>
               </w:rPr>
-              <w:t>Address</w:t>
+              <w:t>1518 S. 1000 E.</w:t>
             </w:r>
           </w:p>
           <w:p>
@@ -151,7 +151,7 @@
                 <w:rFonts w:ascii="Helvetica" w:hAnsi="Helvetica" w:cs="Helvetica"/>
                 <w:sz w:val="20"/>
               </w:rPr>
-              <w:t>Phone</w:t>
+              <w:t>Salt Lake City, UT 84105</w:t>
             </w:r>
           </w:p>
           <w:p>
@@ -168,7 +168,24 @@
                 <w:rFonts w:ascii="Helvetica" w:hAnsi="Helvetica" w:cs="Helvetica"/>
                 <w:sz w:val="20"/>
               </w:rPr>
-              <w:t>e-mail</w:t>
+              <w:t>801-819-6344</w:t>
+            </w:r>
+          </w:p>
+          <w:p>
+            <w:pPr>
+              <w:spacing w:after="0"/>
+              <w:jc w:val="center"/>
+              <w:rPr>
+                <w:rFonts w:ascii="Helvetica" w:hAnsi="Helvetica" w:cs="Helvetica"/>
+                <w:sz w:val="20"/>
+              </w:rPr>
+            </w:pPr>
+            <w:r>
+              <w:rPr>
+                <w:rFonts w:ascii="Helvetica" w:hAnsi="Helvetica" w:cs="Helvetica"/>
+                <w:sz w:val="20"/>
+              </w:rPr>
+              <w:t>snelgrov@eng.utah.edu</w:t>
             </w:r>
           </w:p>
         </w:tc>
@@ -610,7 +627,13 @@
         <w:rPr>
           <w:szCs w:val="18"/>
         </w:rPr>
-        <w:t xml:space="preserve">In this paper, we will describe the work done in an attempt to create </w:t>
+        <w:t xml:space="preserve">In this paper, we will describe </w:t>
+      </w:r>
+      <w:r>
+        <w:rPr>
+          <w:szCs w:val="18"/>
+        </w:rPr>
+        <w:t xml:space="preserve">the development of </w:t>
       </w:r>
       <w:r>
         <w:rPr>
@@ -622,7 +645,31 @@
         <w:rPr>
           <w:szCs w:val="18"/>
         </w:rPr>
-        <w:t xml:space="preserve"> using the Xilinx Spartan-3E FPGA board, I/O devices, and other Additional Circuitry.</w:t>
+        <w:t xml:space="preserve"> using the Xilinx Spartan-3E FPGA board, I/O devices, and other </w:t>
+      </w:r>
+      <w:r>
+        <w:rPr>
+          <w:szCs w:val="18"/>
+        </w:rPr>
+        <w:t>a</w:t>
+      </w:r>
+      <w:r>
+        <w:rPr>
+          <w:szCs w:val="18"/>
+        </w:rPr>
+        <w:t xml:space="preserve">dditional </w:t>
+      </w:r>
+      <w:r>
+        <w:rPr>
+          <w:szCs w:val="18"/>
+        </w:rPr>
+        <w:t>c</w:t>
+      </w:r>
+      <w:r>
+        <w:rPr>
+          <w:szCs w:val="18"/>
+        </w:rPr>
+        <w:t>ircuitry.</w:t>
       </w:r>
       <w:r>
         <w:rPr>
@@ -792,7 +839,7 @@
         <w:rPr>
           <w:szCs w:val="18"/>
         </w:rPr>
-        <w:t>Spartan-3E, Processor Design, 24-bit color, GPU, Nintendo, Assembly language, NES-Light gun</w:t>
+        <w:t>Spartan-3E, Processor Design, 24-bit color, GPU, Assembly language, Light gun</w:t>
       </w:r>
     </w:p>
     <w:p>
@@ -822,7 +869,39 @@
         <w:t>, a 16-bit generic gaming platform that can be used to run and play video games.</w:t>
       </w:r>
       <w:r>
-        <w:t xml:space="preserve">  Plava was the name chosen by the Engineers, and is the Croatian word for Blue.</w:t>
+        <w:t xml:space="preserve">  </w:t>
+      </w:r>
+      <w:proofErr w:type="spellStart"/>
+      <w:r>
+        <w:t>Plava</w:t>
+      </w:r>
+      <w:proofErr w:type="spellEnd"/>
+      <w:r>
+        <w:t xml:space="preserve"> </w:t>
+      </w:r>
+      <w:r>
+        <w:t>i</w:t>
+      </w:r>
+      <w:r>
+        <w:t>s the Croatian word for</w:t>
+      </w:r>
+      <w:r>
+        <w:t xml:space="preserve"> the color</w:t>
+      </w:r>
+      <w:r>
+        <w:t xml:space="preserve"> </w:t>
+      </w:r>
+      <w:r>
+        <w:t>b</w:t>
+      </w:r>
+      <w:r>
+        <w:t>lue</w:t>
+      </w:r>
+      <w:r>
+        <w:t>, and refers to the development team, which through the development cycle was referred to as Team Blue</w:t>
+      </w:r>
+      <w:r>
+        <w:t>.</w:t>
       </w:r>
     </w:p>
     <w:p>
@@ -833,7 +912,19 @@
         <w:t xml:space="preserve"> to ten</w:t>
       </w:r>
       <w:r>
-        <w:t xml:space="preserve"> sounds at the same time, and is compatible with the Super Nintendo controller, and the Nintendo Entertainment System’s light gun.  Use of the light gun requires an external VGA to TV converter box that is capable of displaying the images generated by the GPU on a standard tube television.  </w:t>
+        <w:t xml:space="preserve"> sounds at the same time, and is compatible with the Super Nintendo</w:t>
+      </w:r>
+      <w:r>
+        <w:t xml:space="preserve"> Entertainment System game pad</w:t>
+      </w:r>
+      <w:r>
+        <w:t xml:space="preserve"> controller and th</w:t>
+      </w:r>
+      <w:r>
+        <w:t>e Nintendo Entertainment System Zapper</w:t>
+      </w:r>
+      <w:r>
+        <w:t xml:space="preserve"> light gun.  Use of the light gun requires an external VGA to TV converter box that is capable of displaying the images generated by the GPU on a standard tube television.  </w:t>
       </w:r>
     </w:p>
     <w:p>
@@ -875,6 +966,7 @@
         <w:pStyle w:val="Heading1"/>
       </w:pPr>
       <w:r>
+        <w:lastRenderedPageBreak/>
         <w:t>THE P</w:t>
       </w:r>
       <w:r>
@@ -889,92 +981,268 @@
     </w:p>
     <w:p>
       <w:r>
-        <w:t xml:space="preserve">The Plava processor was built to utilize a simplified version </w:t>
+        <w:t xml:space="preserve">The </w:t>
+      </w:r>
+      <w:proofErr w:type="spellStart"/>
+      <w:r>
+        <w:t>Plava</w:t>
+      </w:r>
+      <w:proofErr w:type="spellEnd"/>
+      <w:r>
+        <w:t xml:space="preserve"> uses a 16-bit</w:t>
+      </w:r>
+      <w:r>
+        <w:t xml:space="preserve"> processor built </w:t>
+      </w:r>
+      <w:r>
+        <w:t>around</w:t>
+      </w:r>
+      <w:r>
+        <w:t xml:space="preserve"> a </w:t>
+      </w:r>
+      <w:r>
+        <w:t>modified</w:t>
+      </w:r>
+      <w:r>
+        <w:t xml:space="preserve"> version of the CR-16 instruction set.  </w:t>
+      </w:r>
+      <w:r>
+        <w:t>The processor contains sixteen</w:t>
+      </w:r>
+      <w:r>
+        <w:t xml:space="preserve"> 16-bit registers and an additional 5-bit program state register (PSR).</w:t>
+      </w:r>
+      <w:r>
+        <w:t xml:space="preserve"> </w:t>
+      </w:r>
+    </w:p>
+    <w:p/>
+    <w:p>
+      <w:pPr>
+        <w:pStyle w:val="Heading2"/>
+      </w:pPr>
+      <w:r>
+        <w:t>Instruction Set</w:t>
+      </w:r>
+    </w:p>
+    <w:p>
+      <w:r>
+        <w:t xml:space="preserve">The Plava instruction set is a binary (two argument) instruction set.  In most instructions the first input is the destination of the data following the execution of the instruction.  The second instruction is an argument to the operation.  </w:t>
+      </w:r>
+      <w:r>
+        <w:t>There are two t</w:t>
+      </w:r>
+      <w:r>
+        <w:t>ypes of most</w:t>
+      </w:r>
+      <w:r>
+        <w:t xml:space="preserve"> instructions, a register based operation where two registers are given and the result stored in the </w:t>
+      </w:r>
+      <w:proofErr w:type="gramStart"/>
+      <w:r>
+        <w:t>first,</w:t>
+      </w:r>
+      <w:proofErr w:type="gramEnd"/>
+      <w:r>
+        <w:t xml:space="preserve"> and an immediate type instruction where a </w:t>
+      </w:r>
+      <w:r>
+        <w:t>scalar</w:t>
+      </w:r>
+      <w:r>
+        <w:t xml:space="preserve"> value can be processed in place of the secondary register. </w:t>
+      </w:r>
+    </w:p>
+    <w:p>
+      <w:r>
+        <w:t xml:space="preserve">There are </w:t>
+      </w:r>
+      <w:r>
+        <w:t>a total of twelve</w:t>
+      </w:r>
+      <w:r>
+        <w:t xml:space="preserve"> </w:t>
+      </w:r>
+      <w:r>
+        <w:t xml:space="preserve">basic </w:t>
+      </w:r>
+      <w:r>
+        <w:t>arithmetic instructions, including addition, subtraction,</w:t>
+      </w:r>
+      <w:r>
+        <w:t xml:space="preserve"> and multiplication.  Six of these are addition instructions.  These include both register and i</w:t>
+      </w:r>
+      <w:r>
+        <w:t>mmediate type instructions for</w:t>
+      </w:r>
+      <w:r>
+        <w:t xml:space="preserve"> standard addition, </w:t>
+      </w:r>
+      <w:r>
+        <w:t xml:space="preserve">addition </w:t>
+      </w:r>
+      <w:r>
+        <w:t xml:space="preserve">with carry, and </w:t>
+      </w:r>
+      <w:r>
+        <w:t>addition</w:t>
+      </w:r>
+      <w:r>
+        <w:t xml:space="preserve"> that does not affect the PSR.  There are 4 subtraction operations, again both register and immediate versions o</w:t>
+      </w:r>
+      <w:r>
+        <w:t xml:space="preserve">f a standard subtraction, and </w:t>
+      </w:r>
+      <w:r>
+        <w:t>subtraction with carry.  The other two basic arithmetic operations are a register and immediate type of multiply.</w:t>
+      </w:r>
+    </w:p>
+    <w:p>
+      <w:r>
+        <w:t>There</w:t>
+      </w:r>
+      <w:r>
+        <w:t xml:space="preserve"> are also</w:t>
+      </w:r>
+      <w:r>
+        <w:t xml:space="preserve"> register and immediate based </w:t>
+      </w:r>
+      <w:r>
+        <w:t xml:space="preserve">bitwise </w:t>
+      </w:r>
+      <w:r>
+        <w:t>and, or, and exclusive or operations comprising a total of six bitw</w:t>
+      </w:r>
+      <w:r>
+        <w:t>ise operations. S</w:t>
+      </w:r>
+      <w:r>
+        <w:t xml:space="preserve">hifting </w:t>
+      </w:r>
+      <w:r>
+        <w:t>operations</w:t>
+      </w:r>
+      <w:r>
+        <w:t xml:space="preserve"> </w:t>
+      </w:r>
+      <w:r>
+        <w:t xml:space="preserve">are also implemented for register and </w:t>
+      </w:r>
+      <w:r>
+        <w:t>immediate</w:t>
+      </w:r>
+      <w:r>
+        <w:t xml:space="preserve"> arguments, for both arithmetic and logical shifting. The value in the first register is </w:t>
+      </w:r>
+      <w:r>
+        <w:t>shift</w:t>
+      </w:r>
+      <w:r>
+        <w:t>ed</w:t>
+      </w:r>
+      <w:r>
+        <w:t xml:space="preserve"> by the number stored in the second register or an immediate value</w:t>
+      </w:r>
+      <w:r>
+        <w:t>. Left shifts are indicated by a positive shift amount, and right shifts by a negative shift amount.</w:t>
+      </w:r>
+    </w:p>
+    <w:p>
+      <w:r>
+        <w:t xml:space="preserve">For getting and setting data values there </w:t>
+      </w:r>
+      <w:r>
+        <w:t xml:space="preserve">are </w:t>
+      </w:r>
+      <w:proofErr w:type="gramStart"/>
+      <w:r>
+        <w:t>several  instructions</w:t>
+      </w:r>
+      <w:proofErr w:type="gramEnd"/>
+      <w:r>
+        <w:t>. T</w:t>
+      </w:r>
+      <w:r>
+        <w:t xml:space="preserve">he move </w:t>
+      </w:r>
+      <w:proofErr w:type="gramStart"/>
+      <w:r>
+        <w:t>command</w:t>
+      </w:r>
+      <w:r>
+        <w:t xml:space="preserve"> allow</w:t>
+      </w:r>
+      <w:proofErr w:type="gramEnd"/>
+      <w:r>
+        <w:t xml:space="preserve"> you to move a value stored in a register or from an immediate </w:t>
+      </w:r>
+      <w:r>
+        <w:t>value</w:t>
+      </w:r>
+      <w:r>
+        <w:t xml:space="preserve"> into another register.  Since there is a limitation in the number of bits available for an immediate value there is an additional </w:t>
+      </w:r>
+      <w:r>
+        <w:t xml:space="preserve">load upper immediate instruction which </w:t>
+      </w:r>
+      <w:r>
+        <w:t xml:space="preserve">loads the </w:t>
+      </w:r>
+      <w:r>
+        <w:t xml:space="preserve">immediate </w:t>
+      </w:r>
+      <w:r>
+        <w:t>value into the upper 8-bits of the r</w:t>
+      </w:r>
+      <w:r>
+        <w:t>egister rather than the lower 8 bits</w:t>
+      </w:r>
+      <w:r>
+        <w:t xml:space="preserve">.  The </w:t>
+      </w:r>
+      <w:proofErr w:type="gramStart"/>
+      <w:r>
+        <w:t xml:space="preserve">move immediate command will </w:t>
+      </w:r>
+      <w:r>
+        <w:t>sign extend</w:t>
+      </w:r>
+      <w:proofErr w:type="gramEnd"/>
+      <w:r>
+        <w:t xml:space="preserve"> the immediate value.</w:t>
+      </w:r>
+      <w:r>
+        <w:t xml:space="preserve"> </w:t>
+      </w:r>
+      <w:r>
+        <w:t>To</w:t>
+      </w:r>
+      <w:r>
+        <w:t xml:space="preserve"> move a full 16-bit immediate value into a register the move </w:t>
       </w:r>
       <w:r>
         <w:lastRenderedPageBreak/>
-        <w:t xml:space="preserve">of the CR-16 instruction set.  </w:t>
-      </w:r>
-      <w:r>
-        <w:t>The processor contains sixteen</w:t>
-      </w:r>
-      <w:r>
-        <w:t xml:space="preserve"> 16-bit registers and an additional 5-bit program state register (PSR).</w:t>
-      </w:r>
-      <w:r>
-        <w:t xml:space="preserve"> </w:t>
-      </w:r>
-    </w:p>
-    <w:p/>
-    <w:p>
-      <w:pPr>
-        <w:pStyle w:val="Heading2"/>
-      </w:pPr>
-      <w:r>
-        <w:t>Instruction Set</w:t>
-      </w:r>
-    </w:p>
-    <w:p>
-      <w:r>
-        <w:t xml:space="preserve">The Plava instruction set is a binary (two argument) instruction set.  In most instructions the first input is the destination of the data following the execution of the instruction.  The second instruction is an argument to the operation.  </w:t>
-      </w:r>
-      <w:r>
-        <w:t xml:space="preserve">There are two types of most instructions, a register based operation where two registers are given and the result stored in the first, and an immediate type instruction where a hard coded value can be processed in place of the secondary register. </w:t>
-      </w:r>
-    </w:p>
-    <w:p>
-      <w:r>
-        <w:t xml:space="preserve">There are </w:t>
-      </w:r>
-      <w:r>
-        <w:t>a total of twelve</w:t>
-      </w:r>
-      <w:r>
-        <w:t xml:space="preserve"> </w:t>
-      </w:r>
-      <w:r>
-        <w:t xml:space="preserve">basic </w:t>
-      </w:r>
-      <w:r>
-        <w:t>arithmetic instructions, including addition, subtraction,</w:t>
-      </w:r>
-      <w:r>
-        <w:t xml:space="preserve"> and multiplication.  Six of these are addition instructions.  These include both register and immediate type instructions for a standard addition, </w:t>
-      </w:r>
-      <w:proofErr w:type="gramStart"/>
-      <w:r>
-        <w:t>an add</w:t>
-      </w:r>
-      <w:proofErr w:type="gramEnd"/>
-      <w:r>
-        <w:t xml:space="preserve"> with carry, and an add that does not affect the PSR.  There are 4 subtraction operations, again both register and immediate versions of a standard subtraction, and a subtraction with carry.  The other two basic arithmetic operations are a register and immediate type of multiply.</w:t>
-      </w:r>
-    </w:p>
-    <w:p>
-      <w:r>
-        <w:t>There</w:t>
-      </w:r>
-      <w:r>
-        <w:t xml:space="preserve"> register and immediate based and, or, and exclusive or operations comprising a total of six bitwise operations.  There are also four left shifting functions that take the value in the first register and then shift it by the number stored in the second register or an immediate value.  There are arithmetic and logical shifting functions, and shifting by a negative amount constitutes a right shift.</w:t>
-      </w:r>
-    </w:p>
-    <w:p>
-      <w:r>
-        <w:t xml:space="preserve">For getting and setting data values there </w:t>
-      </w:r>
-      <w:r>
-        <w:t>are several useful instructions. T</w:t>
-      </w:r>
-      <w:r>
-        <w:t xml:space="preserve">he move commands allow you to move a value stored in a register or from an immediate hard coded value, into another register.  Since there is a limitation in the number of bits available for an immediate value there is an additional instruction called load upper immediate which is similar to a move immediate, except that it loads the value into the upper 8-bits of the register rather than the lower 8-bits that would occur in a move immediate.  The move immediate command will overwrite the 8 bits that it cannot reach with either 1’s or 0’s based on </w:t>
+        <w:t>command and then the load command</w:t>
+      </w:r>
+      <w:r>
+        <w:t xml:space="preserve"> are required</w:t>
+      </w:r>
+      <w:r>
+        <w:t>,</w:t>
+      </w:r>
+      <w:r>
+        <w:t xml:space="preserve"> with </w:t>
       </w:r>
       <w:proofErr w:type="spellStart"/>
       <w:r>
-        <w:t>it’s</w:t>
+        <w:t>move</w:t>
       </w:r>
       <w:proofErr w:type="spellEnd"/>
       <w:r>
-        <w:t xml:space="preserve"> sign so to move a full 16-bit immediate value into a register the move command and then the load command, which only overwrites the upper 8-bits, leaving the lower 8</w:t>
+        <w:t xml:space="preserve"> immediate first,</w:t>
+      </w:r>
+      <w:r>
+        <w:t xml:space="preserve"> which only overwrites the upper 8-bits, leaving the lower 8</w:t>
       </w:r>
       <w:r>
         <w:t>-bits</w:t>
@@ -992,357 +1260,1440 @@
     </w:p>
     <w:p>
       <w:r>
+        <w:t>Two</w:t>
+      </w:r>
+      <w:r>
+        <w:t xml:space="preserve"> additional instructions</w:t>
+      </w:r>
+      <w:r>
+        <w:t xml:space="preserve"> were added to the instruction set, test</w:t>
+      </w:r>
+      <w:r>
+        <w:t xml:space="preserve"> and not.  Test </w:t>
+      </w:r>
+      <w:r>
+        <w:t xml:space="preserve">performs a bitwise and for the purpose of setting the PSR flags, but does not write the result back to register. </w:t>
+      </w:r>
+      <w:proofErr w:type="gramStart"/>
+      <w:r>
+        <w:t>Not implements a unary bitwise not.</w:t>
+      </w:r>
+      <w:proofErr w:type="gramEnd"/>
+    </w:p>
+    <w:p>
+      <w:r>
+        <w:t xml:space="preserve">The PSR was used to store information on the result of certain instructions. The five </w:t>
+      </w:r>
+      <w:r>
+        <w:t xml:space="preserve">flag </w:t>
+      </w:r>
+      <w:r>
+        <w:t xml:space="preserve">bits store whether the previous instruction resulted in a carry or borrow, if the </w:t>
+      </w:r>
+      <w:r>
+        <w:t xml:space="preserve">value of the </w:t>
+      </w:r>
+      <w:r>
+        <w:t>second operand was</w:t>
+      </w:r>
+      <w:r>
+        <w:t xml:space="preserve"> less than than the first, if arithmetic overflow occurred,</w:t>
+      </w:r>
+      <w:r>
+        <w:t xml:space="preserve"> if the result of the operation was zero, and if the result was negative.  Any branch or jump instructions following the instruction that set the PSR </w:t>
+      </w:r>
+      <w:r>
+        <w:t>will use the PSR flags</w:t>
+      </w:r>
+      <w:r>
+        <w:t xml:space="preserve"> decide whether or not the</w:t>
+      </w:r>
+      <w:r>
+        <w:t xml:space="preserve"> jump or branch</w:t>
+      </w:r>
+      <w:r>
+        <w:t xml:space="preserve"> occurs</w:t>
+      </w:r>
+      <w:r>
+        <w:t xml:space="preserve">.  </w:t>
+      </w:r>
+    </w:p>
+    <w:p>
+      <w:r>
+        <w:t>The branch and jump commands enable choices to be made within the execution of programs and are the only conditional instructions in the instruction set.  There are a total of sixteen mnemonics used with branches and jumps that signify a unique condition determined by</w:t>
+      </w:r>
+      <w:r>
+        <w:t xml:space="preserve"> the status of the PSR, set</w:t>
+      </w:r>
+      <w:r>
+        <w:t xml:space="preserve"> </w:t>
+      </w:r>
+      <w:r>
+        <w:t>by previous instruction</w:t>
+      </w:r>
+      <w:r>
+        <w:t xml:space="preserve">.  These </w:t>
+      </w:r>
+      <w:r>
+        <w:t>mnemonics as well as their meanings are shown in Table 1.</w:t>
+      </w:r>
+    </w:p>
+    <w:p/>
+    <w:p>
+      <w:pPr>
+        <w:pStyle w:val="Heading2"/>
+      </w:pPr>
+      <w:r>
+        <w:t>Architecture</w:t>
+      </w:r>
+    </w:p>
+    <w:p>
+      <w:r>
+        <w:t>The Plava processor architecture consists of a controller that interprets and fetches instructions, and an arithmetic logic unit (ALU) which processes the instructions.  This two part design enables all instructions except the</w:t>
+      </w:r>
+      <w:r>
+        <w:t xml:space="preserve"> memory</w:t>
+      </w:r>
+      <w:r>
+        <w:t xml:space="preserve"> load instruction to b</w:t>
+      </w:r>
+      <w:r>
+        <w:t>e executed in two clock cycles, using a two stage fetch and calculate process. Storage of the result of the calculate step are pipelined with the fetch stage.</w:t>
+      </w:r>
+    </w:p>
+    <w:p>
+      <w:r>
+        <w:t>The first stage is responsible for loading an instruction and decoding the operation. During</w:t>
+      </w:r>
+      <w:r>
+        <w:t xml:space="preserve"> the first clock cycle the instruction is fetched from current program counter location in memory and sets all appropriate multiplexer values in the rest of the processor.  </w:t>
+      </w:r>
+    </w:p>
+    <w:p>
+      <w:r>
+        <w:t>The second stage is responsible for calculation required for the operation. I</w:t>
+      </w:r>
+      <w:r>
+        <w:t xml:space="preserve">n the second clock cycle values are loaded from registers and sent into the ALU to be processed.  The results from the ALU are </w:t>
+      </w:r>
+      <w:r>
+        <w:t xml:space="preserve">then </w:t>
+      </w:r>
+      <w:r>
+        <w:t>written back during the fetc</w:t>
+      </w:r>
+      <w:r>
+        <w:t xml:space="preserve">h phase of the next instruction. This partial pipelining of the </w:t>
+      </w:r>
+      <w:r>
+        <w:t>write back and instruction fetch stages pipelined</w:t>
+      </w:r>
+      <w:r>
+        <w:t xml:space="preserve"> enabling us to effectively execute 25</w:t>
+      </w:r>
+      <w:r>
+        <w:t xml:space="preserve"> </w:t>
+      </w:r>
+      <w:r>
+        <w:t xml:space="preserve">million instructions per second.  </w:t>
+      </w:r>
+    </w:p>
+    <w:p>
+      <w:r>
+        <w:t xml:space="preserve">The only exception to </w:t>
+      </w:r>
+      <w:r>
+        <w:t>the two stage cycle</w:t>
+      </w:r>
+      <w:r>
+        <w:t xml:space="preserve"> is the load instruction, which requires three clock cycles.  This is </w:t>
+      </w:r>
+      <w:r>
+        <w:t>due to</w:t>
+      </w:r>
+      <w:r>
+        <w:t xml:space="preserve"> the address being loaded</w:t>
+      </w:r>
+      <w:r>
+        <w:t xml:space="preserve"> from register, </w:t>
+      </w:r>
+      <w:r>
+        <w:t xml:space="preserve">then the data </w:t>
+      </w:r>
+      <w:r>
+        <w:t>at that address fetched from memory</w:t>
+      </w:r>
+      <w:r>
+        <w:t xml:space="preserve">, </w:t>
+      </w:r>
+      <w:r>
+        <w:t>then the data</w:t>
+      </w:r>
+      <w:r>
+        <w:t xml:space="preserve"> finally </w:t>
+      </w:r>
+      <w:r>
+        <w:t xml:space="preserve">being </w:t>
+      </w:r>
+      <w:r>
+        <w:t>written back during the following fetch phase.</w:t>
+      </w:r>
+      <w:r>
+        <w:t xml:space="preserve"> </w:t>
+      </w:r>
+    </w:p>
+    <w:p/>
+    <w:p>
+      <w:pPr>
+        <w:pStyle w:val="Heading3"/>
+      </w:pPr>
+      <w:r>
+        <w:t>Arithmetic Logic Unit</w:t>
+      </w:r>
+    </w:p>
+    <w:p>
+      <w:r>
+        <w:t>The ALU</w:t>
+      </w:r>
+      <w:r>
+        <w:t>-chip</w:t>
+      </w:r>
+      <w:r>
+        <w:t xml:space="preserve"> is the most complex piece of the processor and </w:t>
+      </w:r>
+      <w:r>
+        <w:t xml:space="preserve">as such </w:t>
+      </w:r>
+      <w:r>
+        <w:t xml:space="preserve">will be addressed individually.  The </w:t>
+      </w:r>
+      <w:r>
+        <w:t xml:space="preserve">ALU-chip is the place where all calculation is actually performed.  It expects as inputs the values to be used in the calculation, an operation code, a function code, and a condition code; the </w:t>
+      </w:r>
+      <w:r>
         <w:lastRenderedPageBreak/>
-        <w:t>We decided to add two additional instructions to our instruction set outside of those recommended to us which were test, and not.  Test is used to test for equality of values only, and not will perform a bitwise inversion on the value stored in a register.</w:t>
-      </w:r>
-    </w:p>
-    <w:p>
-      <w:r>
-        <w:t xml:space="preserve">The PSR was used to store information on the result of certain instructions. The five bits store whether the previous instruction resulted in a carry or borrow, if the second operand was lower than the first, if the flag was set, if the result of the operation was zero, and if the result was negative.  Any branch or jump instructions following the instruction that set the PSR can decide whether or not it takes its jump or branch based on the content of the PSR.  </w:t>
-      </w:r>
-    </w:p>
-    <w:p>
-      <w:r>
-        <w:t xml:space="preserve">The branch and jump commands enable choices to be made within the execution of programs and are the only conditional instructions in the instruction set.  There are a total of sixteen mnemonics used with branches and jumps that signify a unique condition determined by previous instructions in that have affected the PSR.  These </w:t>
-      </w:r>
-      <w:r>
-        <w:t>mnemonics as well as their meanings are shown in Table 1.</w:t>
+        <w:t xml:space="preserve">latter three values are determined by the controller, which gets them from the instruction.  </w:t>
+      </w:r>
+      <w:r>
+        <w:t>For jumps and branches</w:t>
+      </w:r>
+      <w:proofErr w:type="gramStart"/>
+      <w:r>
+        <w:t xml:space="preserve">, </w:t>
+      </w:r>
+      <w:r>
+        <w:t xml:space="preserve"> the</w:t>
+      </w:r>
+      <w:proofErr w:type="gramEnd"/>
+      <w:r>
+        <w:t xml:space="preserve"> current values of the PSR</w:t>
+      </w:r>
+      <w:r>
+        <w:t xml:space="preserve"> is read and used in conjunction with the condition code to calculate the control flow. T</w:t>
+      </w:r>
+      <w:r>
+        <w:t>he</w:t>
+      </w:r>
+      <w:r>
+        <w:t xml:space="preserve"> output</w:t>
+      </w:r>
+      <w:r>
+        <w:t xml:space="preserve"> of the ALU is</w:t>
+      </w:r>
+      <w:r>
+        <w:t xml:space="preserve"> the result of the calculation</w:t>
+      </w:r>
+      <w:r>
+        <w:t xml:space="preserve">. </w:t>
+      </w:r>
+      <w:r>
+        <w:t xml:space="preserve">Certain operations will </w:t>
+      </w:r>
+      <w:r>
+        <w:t xml:space="preserve">also </w:t>
+      </w:r>
+      <w:r>
+        <w:t>modify</w:t>
+      </w:r>
+      <w:r>
+        <w:t xml:space="preserve"> </w:t>
+      </w:r>
+      <w:r>
+        <w:t>the</w:t>
+      </w:r>
+      <w:r>
+        <w:t xml:space="preserve"> flags in the</w:t>
+      </w:r>
+      <w:r>
+        <w:t xml:space="preserve"> PSR</w:t>
+      </w:r>
+      <w:r>
+        <w:t xml:space="preserve"> register.</w:t>
+      </w:r>
+      <w:r>
+        <w:t xml:space="preserve">  </w:t>
       </w:r>
     </w:p>
     <w:p/>
     <w:p>
       <w:pPr>
+        <w:pStyle w:val="Heading1"/>
+      </w:pPr>
+      <w:r>
+        <w:t>MEMORY MAP</w:t>
+      </w:r>
+    </w:p>
+    <w:p>
+      <w:r>
+        <w:t>Describe the how the memory map does what it does, and the purposes of it</w:t>
+      </w:r>
+    </w:p>
+    <w:p/>
+    <w:p>
+      <w:pPr>
+        <w:pStyle w:val="Heading1"/>
+      </w:pPr>
+      <w:r>
+        <w:t>GRAPHICS PROCESSING UNIT</w:t>
+      </w:r>
+    </w:p>
+    <w:p>
+      <w:pPr>
         <w:pStyle w:val="Heading2"/>
       </w:pPr>
       <w:r>
-        <w:t>Architecture</w:t>
-      </w:r>
-    </w:p>
-    <w:p>
-      <w:r>
-        <w:t>The Plava processor architecture consists of a controller that interprets and fetches instructions, and an arithmetic logic unit (ALU) which processes the instructions.  This two part design enables all instructions except the load instruction to be executed in two clock cycles.  For the first clock cycle the instruction is fetched from current program counter location in memory and sets all appropriate multiplexer values in the rest of the processor.  Then in the second clock cycle values are loaded from registers and sent into the ALU to be processed.  The results from the ALU are actually written back during the fetch phase of the next instruction making the write back and instruction fetch stages pipelined</w:t>
-      </w:r>
-      <w:r>
-        <w:t xml:space="preserve"> enabling us to effectively execute 25-million instructions per second.  The only exception to this </w:t>
-      </w:r>
-      <w:r>
+        <w:t>Overview</w:t>
+      </w:r>
+    </w:p>
+    <w:p>
+      <w:pPr>
+        <w:rPr>
+          <w:szCs w:val="18"/>
+        </w:rPr>
+      </w:pPr>
+      <w:r>
+        <w:rPr>
+          <w:szCs w:val="18"/>
+        </w:rPr>
+        <w:t>The graphics processing</w:t>
+      </w:r>
+      <w:r>
+        <w:rPr>
+          <w:szCs w:val="18"/>
+        </w:rPr>
+        <w:t xml:space="preserve"> unit of the </w:t>
+      </w:r>
+      <w:proofErr w:type="spellStart"/>
+      <w:r>
+        <w:rPr>
+          <w:szCs w:val="18"/>
+        </w:rPr>
+        <w:t>Plava</w:t>
+      </w:r>
+      <w:proofErr w:type="spellEnd"/>
+      <w:r>
+        <w:rPr>
+          <w:szCs w:val="18"/>
+        </w:rPr>
+        <w:t xml:space="preserve"> platform is a bitmapped sprite based system. The system is capable of VGA output at True Color (24-bit) levels, and provides to the programmer an easy to use memory mapped interface.</w:t>
+      </w:r>
+    </w:p>
+    <w:p>
+      <w:pPr>
+        <w:rPr>
+          <w:szCs w:val="18"/>
+        </w:rPr>
+      </w:pPr>
+      <w:r>
+        <w:rPr>
+          <w:szCs w:val="18"/>
+        </w:rPr>
+        <w:t>The system is based loosely on the graphics implementation of the Super Nintendo Entertainment System (SNES) [1]. The basic concepts of sprite object meta-data, bitmapped sprite tables, and a palette lookup table were used. These features were expanded to use the capabilities of the Spartan-3e FPGA.</w:t>
+      </w:r>
+    </w:p>
+    <w:p>
+      <w:pPr>
+        <w:pStyle w:val="Heading2"/>
+      </w:pPr>
+      <w:r>
+        <w:t>Sprite Object Table</w:t>
+      </w:r>
+    </w:p>
+    <w:p>
+      <w:pPr>
+        <w:rPr>
+          <w:szCs w:val="18"/>
+        </w:rPr>
+      </w:pPr>
+      <w:r>
+        <w:rPr>
+          <w:szCs w:val="18"/>
+        </w:rPr>
+        <w:t xml:space="preserve"> The sprite object table consists of 256 objects, each of which contains information on the screen coordinate of each object, vertical priority, horizontal and vertical flipping, sprite table selection, size, and palette selection.  The programmer is able to manipulate these objects through an array of structures located in memory.  This allows the programmer to easily perform basic sprite manipulations, such as translation, by reading and writing directly to memory. </w:t>
+      </w:r>
+    </w:p>
+    <w:p>
+      <w:pPr>
+        <w:pStyle w:val="Heading2"/>
+      </w:pPr>
+      <w:r>
+        <w:t>Bitmap Tile Table</w:t>
+      </w:r>
+    </w:p>
+    <w:p>
+      <w:pPr>
+        <w:rPr>
+          <w:szCs w:val="18"/>
+        </w:rPr>
+      </w:pPr>
+      <w:r>
+        <w:rPr>
+          <w:szCs w:val="18"/>
+        </w:rPr>
+        <w:t>The system contains two 128x128 pixel sprite tile tables. 16-color indexed bitmaps are split into 8x8 pixel tiles and placed on the table. Each table therefore 16x16 tiles. Each sprite object contains a tile coordinate, which is the X and Y coordinate of the upper left tile of the sprite. By using the horizontal and vertical size from the sprite object, a section of the sprite table is isolated, which forms the complete sprite.</w:t>
+      </w:r>
+    </w:p>
+    <w:p>
+      <w:pPr>
+        <w:pStyle w:val="Heading2"/>
+      </w:pPr>
+      <w:r>
+        <w:t>Rendering</w:t>
+      </w:r>
+    </w:p>
+    <w:p>
+      <w:pPr>
+        <w:rPr>
+          <w:szCs w:val="18"/>
+        </w:rPr>
+      </w:pPr>
+      <w:r>
+        <w:rPr>
+          <w:szCs w:val="18"/>
+        </w:rPr>
+        <w:t>The VGA standard generates 640x480 pixels at a refresh rate of 60 Hz. This provides significant time per screen refresh to place the sprites onto the screen.  However, because of memory limitations, only the next scan line and the current scan line can be stored in a frame buffer.  A block RAM is dedicated to the front and back scan line buffer.</w:t>
+      </w:r>
+    </w:p>
+    <w:p>
+      <w:pPr>
+        <w:rPr>
+          <w:szCs w:val="18"/>
+        </w:rPr>
+      </w:pPr>
+      <w:r>
+        <w:rPr>
+          <w:szCs w:val="18"/>
+        </w:rPr>
+        <w:t xml:space="preserve">At the beginning of each scan line, the front and back buffer are swapped. The back buffer then begins calculating the contents of the next scan line. Initially, the system reads from a register, called sprite priority, which determines the rendering order of sprites. When drawing a </w:t>
+      </w:r>
+      <w:r>
+        <w:rPr>
+          <w:szCs w:val="18"/>
+        </w:rPr>
         <w:lastRenderedPageBreak/>
-        <w:t>rule is the load instruction, which requires three clock cycles.  This is caused because the address being loaded from must be calculated, then the data loaded from that address, and finally written back during the following fetch phase.</w:t>
-      </w:r>
-      <w:r>
-        <w:t xml:space="preserve">  </w:t>
+        <w:t>scan line, the first sprite drawn will the sprite indicated by this register. After this sprite is drawn, the GPU then draws sprites in numerical order. For example, if the priority is set to 10, then the 10</w:t>
+      </w:r>
+      <w:r>
+        <w:rPr>
+          <w:szCs w:val="18"/>
+          <w:vertAlign w:val="superscript"/>
+        </w:rPr>
+        <w:t>th</w:t>
+      </w:r>
+      <w:r>
+        <w:rPr>
+          <w:szCs w:val="18"/>
+        </w:rPr>
+        <w:t xml:space="preserve"> sprite will be drawn, then the 11</w:t>
+      </w:r>
+      <w:r>
+        <w:rPr>
+          <w:szCs w:val="18"/>
+          <w:vertAlign w:val="superscript"/>
+        </w:rPr>
+        <w:t>th</w:t>
+      </w:r>
+      <w:r>
+        <w:rPr>
+          <w:szCs w:val="18"/>
+        </w:rPr>
+        <w:t>, and so on. This allows the programmer to prioritize the drawing of specific sprites.</w:t>
+      </w:r>
+    </w:p>
+    <w:p>
+      <w:pPr>
+        <w:pStyle w:val="NormalWeb"/>
+        <w:spacing w:after="0" w:line="240" w:lineRule="auto"/>
+        <w:rPr>
+          <w:rFonts w:ascii="Times New Roman" w:hAnsi="Times New Roman" w:cs="Times New Roman"/>
+          <w:sz w:val="18"/>
+          <w:szCs w:val="18"/>
+        </w:rPr>
+      </w:pPr>
+      <w:r>
+        <w:rPr>
+          <w:rFonts w:ascii="Times New Roman" w:hAnsi="Times New Roman" w:cs="Times New Roman"/>
+          <w:sz w:val="18"/>
+          <w:szCs w:val="18"/>
+        </w:rPr>
+        <w:t>As each sprite object is read from the sprite object table, the system culls sprites without the active flag and sprites which do not intersect the current scan line. If the sprite is active and does intersect, the sprite data is then passed on to the line buffer to be drawn. The line buffer calculates the address of a 1x8 pixel horizontal slice from the tile table. This is then copied into the back buffer at the appropriate horizontal offset, along with z-level priority information and the palette from the sprite object.</w:t>
+      </w:r>
+    </w:p>
+    <w:p>
+      <w:pPr>
+        <w:pStyle w:val="NormalWeb"/>
+        <w:spacing w:after="0" w:line="240" w:lineRule="auto"/>
+        <w:rPr>
+          <w:rFonts w:ascii="Times New Roman" w:hAnsi="Times New Roman" w:cs="Times New Roman"/>
+          <w:sz w:val="18"/>
+          <w:szCs w:val="18"/>
+        </w:rPr>
+      </w:pPr>
+    </w:p>
+    <w:p>
+      <w:pPr>
+        <w:rPr>
+          <w:szCs w:val="18"/>
+        </w:rPr>
+      </w:pPr>
+      <w:r>
+        <w:rPr>
+          <w:szCs w:val="18"/>
+        </w:rPr>
+        <w:t xml:space="preserve">Rendering follows consistent rules dealing with overlapping sprites. A pixel is considered transparent if the index of the pixel is 0. If a pixel has not been updated this line, then the pixel from the sprite being rendered is automatically written to the line. If the pixel has been already been updated, then the new pixel is checked for transparency, and ignored if transparent. If non-transparent, then the z-levels of the two pixels are compared. If the new pixel has a z-level greater than the current pixel, then the new pixel is written. Otherwise if the new z-level is less than or equal to the current pixel, the pixel remains the same. This means that the sprites on the same z-level will be prioritized on a first rendered basis. </w:t>
+      </w:r>
+    </w:p>
+    <w:p>
+      <w:pPr>
+        <w:pStyle w:val="Heading2"/>
+      </w:pPr>
+      <w:r>
+        <w:t>Output Generation</w:t>
+      </w:r>
+    </w:p>
+    <w:p>
+      <w:pPr>
+        <w:rPr>
+          <w:szCs w:val="18"/>
+        </w:rPr>
+      </w:pPr>
+      <w:r>
+        <w:rPr>
+          <w:szCs w:val="18"/>
+        </w:rPr>
+        <w:t>A</w:t>
+      </w:r>
+      <w:r>
+        <w:rPr>
+          <w:szCs w:val="18"/>
+        </w:rPr>
+        <w:t xml:space="preserve">s the scan line moves across the screen horizontally, the front buffer is read pixel by pixel. If the pixel is non-transparent, then the pixel is used, otherwise a separately generated background index is used. The final index is then passed into the palette lookup table, which in turn outputs the final color to the display. </w:t>
+      </w:r>
+    </w:p>
+    <w:p>
+      <w:pPr>
+        <w:rPr>
+          <w:szCs w:val="18"/>
+        </w:rPr>
+      </w:pPr>
+      <w:r>
+        <w:rPr>
+          <w:szCs w:val="18"/>
+        </w:rPr>
+        <w:t>As each bitmap in the sprite table is indexed, a palette lookup table is used to convert a palette index number into a 24 bit RGB color. The system uses 16 colors per palette, with 32 distinct palettes available.  The palette is selected as part of the sprite object, and the palette index is selected by each pixel in the sprite bitmap.</w:t>
+      </w:r>
+    </w:p>
+    <w:p>
+      <w:pPr>
+        <w:rPr>
+          <w:szCs w:val="18"/>
+        </w:rPr>
+      </w:pPr>
+      <w:r>
+        <w:rPr>
+          <w:szCs w:val="18"/>
+        </w:rPr>
+        <w:t xml:space="preserve">The on-board VGA connector of the Spartan-3E starter development kit only supports 1 bit per color channel, for 3-bit color. The </w:t>
+      </w:r>
+      <w:proofErr w:type="spellStart"/>
+      <w:r>
+        <w:rPr>
+          <w:szCs w:val="18"/>
+        </w:rPr>
+        <w:t>Plava</w:t>
+      </w:r>
+      <w:proofErr w:type="spellEnd"/>
+      <w:r>
+        <w:rPr>
+          <w:szCs w:val="18"/>
+        </w:rPr>
+        <w:t xml:space="preserve"> System uses </w:t>
+      </w:r>
+      <w:proofErr w:type="gramStart"/>
+      <w:r>
+        <w:rPr>
+          <w:szCs w:val="18"/>
+        </w:rPr>
+        <w:t>a</w:t>
+      </w:r>
+      <w:proofErr w:type="gramEnd"/>
+      <w:r>
+        <w:rPr>
+          <w:szCs w:val="18"/>
+        </w:rPr>
+        <w:t xml:space="preserve"> off-board video digital to analog converter (DAC) to allow 8-bits per color channel, for 24-bit color. The DAC selected is the Texas Instruments THS8134B [2]. This chip is designed specifically for the use of video systems, including VGA</w:t>
+      </w:r>
+      <w:proofErr w:type="gramStart"/>
+      <w:r>
+        <w:rPr>
+          <w:szCs w:val="18"/>
+        </w:rPr>
+        <w:t>;  it</w:t>
+      </w:r>
+      <w:proofErr w:type="gramEnd"/>
+      <w:r>
+        <w:rPr>
+          <w:szCs w:val="18"/>
+        </w:rPr>
+        <w:t xml:space="preserve"> features three matched DACs and a parallel digital interface. The circuit was built using the datasheet and a reference design by </w:t>
+      </w:r>
+      <w:proofErr w:type="spellStart"/>
+      <w:r>
+        <w:rPr>
+          <w:szCs w:val="18"/>
+        </w:rPr>
+        <w:t>Altium</w:t>
+      </w:r>
+      <w:proofErr w:type="spellEnd"/>
+      <w:r>
+        <w:rPr>
+          <w:szCs w:val="18"/>
+        </w:rPr>
+        <w:t xml:space="preserve"> [3].</w:t>
       </w:r>
     </w:p>
     <w:p/>
     <w:p>
       <w:pPr>
-        <w:pStyle w:val="Heading3"/>
-      </w:pPr>
-      <w:r>
-        <w:t>Arithmetic Logic Unit</w:t>
-      </w:r>
-    </w:p>
-    <w:p>
-      <w:r>
-        <w:t>The ALU</w:t>
-      </w:r>
-      <w:r>
-        <w:t>-chip</w:t>
-      </w:r>
-      <w:r>
-        <w:t xml:space="preserve"> is the most complex piece of the processor and </w:t>
-      </w:r>
-      <w:r>
-        <w:t xml:space="preserve">as such </w:t>
-      </w:r>
-      <w:r>
-        <w:t xml:space="preserve">will be addressed individually.  The </w:t>
-      </w:r>
-      <w:r>
-        <w:t xml:space="preserve">ALU-chip is the place where all calculation is actually performed.  It expects as inputs the values to be used in the calculation, an operation code, a function code, and a condition code; the latter three values are determined by the controller, which gets them from the instruction.  It also reads the current values of the PSR.  Its outputs are the result of the calculation, and the PSR write values as well as an enable value to write to the PSR.  Each and every instruction </w:t>
-      </w:r>
-      <w:r>
-        <w:t>(</w:t>
-      </w:r>
-      <w:r>
-        <w:t>with the exception of load and store</w:t>
-      </w:r>
-      <w:r>
+        <w:pStyle w:val="Heading1"/>
+      </w:pPr>
+      <w:r>
+        <w:t>SOUND SYSTEM</w:t>
+      </w:r>
+    </w:p>
+    <w:p>
+      <w:r>
+        <w:t>Describe the sound</w:t>
+      </w:r>
+    </w:p>
+    <w:p/>
+    <w:p>
+      <w:pPr>
+        <w:pStyle w:val="Heading1"/>
+      </w:pPr>
+      <w:r>
+        <w:lastRenderedPageBreak/>
+        <w:t>USER INPUT</w:t>
+      </w:r>
+    </w:p>
+    <w:p>
+      <w:r>
+        <w:t>Introduce the Input devices (can be omitted if sub points are sufficiently detailed)</w:t>
+      </w:r>
+    </w:p>
+    <w:p/>
+    <w:p>
+      <w:pPr>
+        <w:pStyle w:val="Heading2"/>
+      </w:pPr>
+      <w:r>
+        <w:t>Light Gun</w:t>
+      </w:r>
+    </w:p>
+    <w:p>
+      <w:r>
+        <w:t>Describe how it works and how to interface with the light-gun.  Include a schematic of the circuitry to connect it with the system</w:t>
+      </w:r>
+    </w:p>
+    <w:p/>
+    <w:p>
+      <w:pPr>
+        <w:pStyle w:val="Heading2"/>
+      </w:pPr>
+      <w:r>
+        <w:t>Super Nintendo Controller</w:t>
+      </w:r>
+    </w:p>
+    <w:p>
+      <w:r>
+        <w:t>Describe how the controller works and how to interface with it.</w:t>
+      </w:r>
+    </w:p>
+    <w:p/>
+    <w:p>
+      <w:pPr>
+        <w:pStyle w:val="Heading1"/>
+      </w:pPr>
+      <w:r>
+        <w:t>PROGRAM</w:t>
+      </w:r>
+      <w:r>
+        <w:t>MING</w:t>
+      </w:r>
+    </w:p>
+    <w:p>
+      <w:pPr>
+        <w:pStyle w:val="Heading2"/>
+      </w:pPr>
+      <w:r>
+        <w:t>Assembler</w:t>
+      </w:r>
+    </w:p>
+    <w:p>
+      <w:pPr>
+        <w:rPr>
+          <w:szCs w:val="18"/>
+        </w:rPr>
+      </w:pPr>
+      <w:r>
+        <w:rPr>
+          <w:szCs w:val="18"/>
+        </w:rPr>
+        <w:t xml:space="preserve">The assembler for the </w:t>
+      </w:r>
+      <w:proofErr w:type="spellStart"/>
+      <w:r>
+        <w:rPr>
+          <w:szCs w:val="18"/>
+        </w:rPr>
+        <w:t>Plava</w:t>
+      </w:r>
+      <w:proofErr w:type="spellEnd"/>
+      <w:r>
+        <w:rPr>
+          <w:szCs w:val="18"/>
+        </w:rPr>
+        <w:t xml:space="preserve"> platform was designed to provide programmer friendly features to increase programmer productivity and ease of use. The assembler application was implemented in Python, and runs from the command line.</w:t>
+      </w:r>
+    </w:p>
+    <w:p>
+      <w:pPr>
+        <w:rPr>
+          <w:szCs w:val="18"/>
+        </w:rPr>
+      </w:pPr>
+      <w:r>
+        <w:rPr>
+          <w:szCs w:val="18"/>
+        </w:rPr>
+        <w:t xml:space="preserve">The assembler was written in Python 3.1, using the PLY </w:t>
+      </w:r>
+      <w:proofErr w:type="spellStart"/>
+      <w:r>
+        <w:rPr>
+          <w:szCs w:val="18"/>
+        </w:rPr>
+        <w:t>Lex-Yacc</w:t>
+      </w:r>
+      <w:proofErr w:type="spellEnd"/>
+      <w:r>
+        <w:rPr>
+          <w:szCs w:val="18"/>
+        </w:rPr>
+        <w:t xml:space="preserve"> module</w:t>
+      </w:r>
+      <w:r>
+        <w:rPr>
+          <w:szCs w:val="18"/>
+        </w:rPr>
+        <w:t xml:space="preserve"> [4]</w:t>
+      </w:r>
+      <w:r>
+        <w:rPr>
+          <w:szCs w:val="18"/>
+        </w:rPr>
+        <w:t xml:space="preserve">. PLY provides a Python version of the </w:t>
+      </w:r>
+      <w:proofErr w:type="gramStart"/>
+      <w:r>
+        <w:rPr>
+          <w:szCs w:val="18"/>
+        </w:rPr>
+        <w:t>Unix</w:t>
+      </w:r>
+      <w:proofErr w:type="gramEnd"/>
+      <w:r>
+        <w:rPr>
+          <w:szCs w:val="18"/>
+        </w:rPr>
+        <w:t xml:space="preserve"> </w:t>
+      </w:r>
+      <w:proofErr w:type="spellStart"/>
+      <w:r>
+        <w:rPr>
+          <w:szCs w:val="18"/>
+        </w:rPr>
+        <w:t>lexing</w:t>
+      </w:r>
+      <w:proofErr w:type="spellEnd"/>
+      <w:r>
+        <w:rPr>
+          <w:szCs w:val="18"/>
+        </w:rPr>
+        <w:t xml:space="preserve"> and parsing tools </w:t>
+      </w:r>
+      <w:proofErr w:type="spellStart"/>
+      <w:r>
+        <w:rPr>
+          <w:i/>
+          <w:szCs w:val="18"/>
+        </w:rPr>
+        <w:t>lex</w:t>
+      </w:r>
+      <w:proofErr w:type="spellEnd"/>
+      <w:r>
+        <w:rPr>
+          <w:szCs w:val="18"/>
+        </w:rPr>
+        <w:t xml:space="preserve"> and </w:t>
+      </w:r>
+      <w:proofErr w:type="spellStart"/>
+      <w:r>
+        <w:rPr>
+          <w:i/>
+          <w:szCs w:val="18"/>
+        </w:rPr>
+        <w:t>yacc</w:t>
+      </w:r>
+      <w:proofErr w:type="spellEnd"/>
+      <w:r>
+        <w:rPr>
+          <w:i/>
+          <w:szCs w:val="18"/>
+        </w:rPr>
+        <w:t xml:space="preserve">. </w:t>
+      </w:r>
+      <w:r>
+        <w:rPr>
+          <w:szCs w:val="18"/>
+        </w:rPr>
+        <w:t xml:space="preserve">A set of </w:t>
+      </w:r>
+      <w:proofErr w:type="spellStart"/>
+      <w:r>
+        <w:rPr>
+          <w:szCs w:val="18"/>
+        </w:rPr>
+        <w:t>lexer</w:t>
+      </w:r>
+      <w:proofErr w:type="spellEnd"/>
+      <w:r>
+        <w:rPr>
+          <w:szCs w:val="18"/>
+        </w:rPr>
+        <w:t xml:space="preserve"> rules were written using regular expressions to recognize tokens such as operations, labels, registers, and immediate values. A set of parse rules were implemented as a Context Free Grammar. A macro system is implemented to take C-style </w:t>
+      </w:r>
+      <w:r>
+        <w:rPr>
+          <w:i/>
+          <w:szCs w:val="18"/>
+        </w:rPr>
+        <w:t>.define</w:t>
+      </w:r>
+      <w:r>
+        <w:rPr>
+          <w:szCs w:val="18"/>
+        </w:rPr>
+        <w:t xml:space="preserve"> statements for macro replacement.</w:t>
+      </w:r>
+    </w:p>
+    <w:p>
+      <w:pPr>
+        <w:rPr>
+          <w:szCs w:val="18"/>
+        </w:rPr>
+      </w:pPr>
+      <w:r>
+        <w:rPr>
+          <w:szCs w:val="18"/>
+        </w:rPr>
+        <w:t xml:space="preserve">The system works in a three pass fashion. First, the assembly code is scanned line by line, parsing macro definitions and replacing macro instances with the replacement value. Next, </w:t>
+      </w:r>
+      <w:proofErr w:type="spellStart"/>
+      <w:r>
+        <w:rPr>
+          <w:szCs w:val="18"/>
+        </w:rPr>
+        <w:t>lexer</w:t>
+      </w:r>
+      <w:proofErr w:type="spellEnd"/>
+      <w:r>
+        <w:rPr>
+          <w:szCs w:val="18"/>
+        </w:rPr>
+        <w:t xml:space="preserve"> tokenization and grammar parsing is applied. As the assembly code is tokenized, operations are counted to calculate the addresses of labels. As the grammar is applied to the tokens, a list of operation objects is created. Finally, once parsing is complete, the list of operation objects is traversed, with each operation producing a set of machine code instructions. These instructions are then written to the output file.</w:t>
+      </w:r>
+    </w:p>
+    <w:p>
+      <w:pPr>
+        <w:rPr>
+          <w:szCs w:val="18"/>
+        </w:rPr>
+      </w:pPr>
+      <w:r>
+        <w:rPr>
+          <w:szCs w:val="18"/>
+        </w:rPr>
+        <w:t xml:space="preserve">The </w:t>
+      </w:r>
+      <w:proofErr w:type="spellStart"/>
+      <w:r>
+        <w:rPr>
+          <w:szCs w:val="18"/>
+        </w:rPr>
+        <w:t>Plava</w:t>
+      </w:r>
+      <w:proofErr w:type="spellEnd"/>
+      <w:r>
+        <w:rPr>
+          <w:szCs w:val="18"/>
+        </w:rPr>
+        <w:t xml:space="preserve"> assemble features </w:t>
+      </w:r>
+      <w:r>
+        <w:rPr>
+          <w:i/>
+          <w:szCs w:val="18"/>
+        </w:rPr>
+        <w:t>.text</w:t>
+      </w:r>
+      <w:r>
+        <w:rPr>
+          <w:szCs w:val="18"/>
+        </w:rPr>
+        <w:t xml:space="preserve"> and </w:t>
+      </w:r>
+      <w:r>
+        <w:rPr>
+          <w:i/>
+          <w:szCs w:val="18"/>
+        </w:rPr>
+        <w:t xml:space="preserve">.data </w:t>
+      </w:r>
+      <w:r>
+        <w:rPr>
+          <w:szCs w:val="18"/>
+        </w:rPr>
+        <w:t>segments, allowing the programmer to define variables, arrays, and strings during coding. The labels of the data segment can be used in the same manner as other labels, allowing the programmer to refer easily to the addresses of data values.</w:t>
+      </w:r>
+    </w:p>
+    <w:p>
+      <w:pPr>
+        <w:rPr>
+          <w:szCs w:val="18"/>
+        </w:rPr>
+      </w:pPr>
+      <w:r>
+        <w:rPr>
+          <w:szCs w:val="18"/>
+        </w:rPr>
+        <w:t>Several additional features are provided by the assembler for ease of development. Registers can be referred to by number ($0 - $15), or by the MIPS convention (e.g. $t0, $s1, $a2, $v1). The conventions of MIPS were used during development. Saved registers ($s0-$s3</w:t>
+      </w:r>
+      <w:proofErr w:type="gramStart"/>
+      <w:r>
+        <w:rPr>
+          <w:szCs w:val="18"/>
+        </w:rPr>
+        <w:t>) ,</w:t>
+      </w:r>
+      <w:proofErr w:type="gramEnd"/>
+      <w:r>
+        <w:rPr>
+          <w:szCs w:val="18"/>
+        </w:rPr>
+        <w:t xml:space="preserve"> argument registers ($a0-$a2) , the frame pointer ($</w:t>
+      </w:r>
+      <w:proofErr w:type="spellStart"/>
+      <w:r>
+        <w:rPr>
+          <w:szCs w:val="18"/>
+        </w:rPr>
+        <w:t>fp</w:t>
+      </w:r>
+      <w:proofErr w:type="spellEnd"/>
+      <w:r>
+        <w:rPr>
+          <w:szCs w:val="18"/>
+        </w:rPr>
+        <w:t xml:space="preserve">) , and the stack pointer ($sp)  are </w:t>
+      </w:r>
+      <w:proofErr w:type="spellStart"/>
+      <w:r>
+        <w:rPr>
+          <w:szCs w:val="18"/>
+        </w:rPr>
+        <w:t>callee</w:t>
+      </w:r>
+      <w:proofErr w:type="spellEnd"/>
+      <w:r>
+        <w:rPr>
+          <w:szCs w:val="18"/>
+        </w:rPr>
+        <w:t xml:space="preserve"> saved. Temporary registers ($t0-$t3), return value registers ($v0-$v1), and the return address register ($</w:t>
+      </w:r>
+      <w:proofErr w:type="spellStart"/>
+      <w:r>
+        <w:rPr>
+          <w:szCs w:val="18"/>
+        </w:rPr>
+        <w:t>ra</w:t>
+      </w:r>
+      <w:proofErr w:type="spellEnd"/>
+      <w:r>
+        <w:rPr>
+          <w:szCs w:val="18"/>
+        </w:rPr>
+        <w:t xml:space="preserve">) are caller saved. Various pseudo-operations were provided to allow easy manipulation of the stack, stack frames, and procedure calls. Addition pseudo </w:t>
+      </w:r>
+      <w:r>
+        <w:rPr>
+          <w:szCs w:val="18"/>
+        </w:rPr>
+        <w:lastRenderedPageBreak/>
+        <w:t>operations are provided for loading 16 bit immediate values, no-op, and arithmetic negation.</w:t>
+      </w:r>
+    </w:p>
+    <w:p>
+      <w:pPr>
+        <w:rPr>
+          <w:szCs w:val="18"/>
+        </w:rPr>
+      </w:pPr>
+      <w:r>
+        <w:rPr>
+          <w:szCs w:val="18"/>
+        </w:rPr>
+        <w:t xml:space="preserve">As a consequence of having sophisticated </w:t>
+      </w:r>
+      <w:proofErr w:type="spellStart"/>
+      <w:r>
+        <w:rPr>
+          <w:szCs w:val="18"/>
+        </w:rPr>
+        <w:t>lexer</w:t>
+      </w:r>
+      <w:proofErr w:type="spellEnd"/>
+      <w:r>
+        <w:rPr>
+          <w:szCs w:val="18"/>
+        </w:rPr>
+        <w:t xml:space="preserve"> rules written, these rules were easily converted to the </w:t>
+      </w:r>
+      <w:proofErr w:type="spellStart"/>
+      <w:r>
+        <w:rPr>
+          <w:szCs w:val="18"/>
+        </w:rPr>
+        <w:t>lexer</w:t>
+      </w:r>
+      <w:proofErr w:type="spellEnd"/>
+      <w:r>
+        <w:rPr>
+          <w:szCs w:val="18"/>
+        </w:rPr>
+        <w:t xml:space="preserve"> rules used for syntax highlighting in the Gnome </w:t>
+      </w:r>
+      <w:proofErr w:type="spellStart"/>
+      <w:r>
+        <w:rPr>
+          <w:i/>
+          <w:szCs w:val="18"/>
+        </w:rPr>
+        <w:t>gedit</w:t>
+      </w:r>
+      <w:proofErr w:type="spellEnd"/>
+      <w:r>
+        <w:rPr>
+          <w:i/>
+          <w:szCs w:val="18"/>
+        </w:rPr>
+        <w:t xml:space="preserve"> </w:t>
+      </w:r>
+      <w:r>
+        <w:rPr>
+          <w:szCs w:val="18"/>
+        </w:rPr>
+        <w:t>text editor. This proved to be extremely valuable during development.</w:t>
+      </w:r>
+    </w:p>
+    <w:p>
+      <w:pPr>
+        <w:rPr>
+          <w:szCs w:val="18"/>
+        </w:rPr>
+      </w:pPr>
+      <w:r>
+        <w:rPr>
+          <w:szCs w:val="18"/>
+        </w:rPr>
+        <w:t>To aid in debugging, the assembler also provides a command line obje</w:t>
+      </w:r>
+      <w:r>
+        <w:rPr>
+          <w:szCs w:val="18"/>
+        </w:rPr>
+        <w:t xml:space="preserve">ct dump mode, modeled after the </w:t>
+      </w:r>
+      <w:proofErr w:type="gramStart"/>
+      <w:r>
+        <w:rPr>
+          <w:szCs w:val="18"/>
+        </w:rPr>
+        <w:t>Unix</w:t>
+      </w:r>
+      <w:proofErr w:type="gramEnd"/>
+      <w:r>
+        <w:rPr>
+          <w:szCs w:val="18"/>
+        </w:rPr>
+        <w:t xml:space="preserve"> </w:t>
+      </w:r>
+      <w:proofErr w:type="spellStart"/>
+      <w:r>
+        <w:rPr>
+          <w:i/>
+          <w:szCs w:val="18"/>
+        </w:rPr>
+        <w:t>objdump</w:t>
+      </w:r>
+      <w:proofErr w:type="spellEnd"/>
+      <w:r>
+        <w:rPr>
+          <w:i/>
+          <w:szCs w:val="18"/>
+        </w:rPr>
+        <w:t xml:space="preserve"> </w:t>
+      </w:r>
+      <w:r>
+        <w:rPr>
+          <w:szCs w:val="18"/>
+        </w:rPr>
+        <w:t xml:space="preserve">utility. </w:t>
+      </w:r>
+      <w:r>
+        <w:rPr>
+          <w:szCs w:val="18"/>
+        </w:rPr>
+        <w:t>Following compilation, if</w:t>
+      </w:r>
+      <w:r>
+        <w:rPr>
+          <w:szCs w:val="18"/>
+        </w:rPr>
+        <w:t xml:space="preserve"> the appropriate command line flag </w:t>
+      </w:r>
+      <w:r>
+        <w:rPr>
+          <w:szCs w:val="18"/>
+        </w:rPr>
+        <w:t xml:space="preserve">is </w:t>
+      </w:r>
+      <w:r>
+        <w:rPr>
+          <w:szCs w:val="18"/>
+        </w:rPr>
+        <w:t>set</w:t>
+      </w:r>
+      <w:r>
+        <w:rPr>
+          <w:szCs w:val="18"/>
+        </w:rPr>
+        <w:t>, the assembler</w:t>
+      </w:r>
+      <w:r>
+        <w:rPr>
+          <w:szCs w:val="18"/>
+        </w:rPr>
+        <w:t xml:space="preserve"> displays to the programmer a </w:t>
+      </w:r>
+      <w:r>
+        <w:rPr>
+          <w:szCs w:val="18"/>
+        </w:rPr>
+        <w:t>listing of all macros found, and a human readable table of machine code matched with the corresponding labels and assembly code.</w:t>
+      </w:r>
+    </w:p>
+    <w:p/>
+    <w:p>
+      <w:pPr>
+        <w:pStyle w:val="Heading2"/>
+      </w:pPr>
+      <w:r>
+        <w:t>Demo Application – Duck Hunt</w:t>
+      </w:r>
+    </w:p>
+    <w:p>
+      <w:r>
+        <w:t>Describe the Duck Hunt design</w:t>
+      </w:r>
+    </w:p>
+    <w:p/>
+    <w:p>
+      <w:pPr>
+        <w:pStyle w:val="Heading1"/>
+      </w:pPr>
+      <w:r>
+        <w:t>ACKNOWLEDGEMENTS</w:t>
+      </w:r>
+    </w:p>
+    <w:p>
+      <w:pPr>
+        <w:rPr>
+          <w:szCs w:val="18"/>
+        </w:rPr>
+      </w:pPr>
+      <w:r>
+        <w:rPr>
+          <w:szCs w:val="18"/>
+        </w:rPr>
+        <w:t xml:space="preserve">Texas Instruments </w:t>
+      </w:r>
+      <w:r>
+        <w:rPr>
+          <w:szCs w:val="18"/>
+        </w:rPr>
+        <w:t>p</w:t>
+      </w:r>
+      <w:r>
+        <w:rPr>
+          <w:szCs w:val="18"/>
+        </w:rPr>
+        <w:t>rovide</w:t>
+      </w:r>
+      <w:r>
+        <w:rPr>
+          <w:szCs w:val="18"/>
+        </w:rPr>
+        <w:t>d</w:t>
+      </w:r>
+      <w:r>
+        <w:rPr>
+          <w:szCs w:val="18"/>
+        </w:rPr>
+        <w:t xml:space="preserve"> development samples of the THS8134B video digital to analog converter.</w:t>
+      </w:r>
+    </w:p>
+    <w:p/>
+    <w:p>
+      <w:pPr>
+        <w:pStyle w:val="Heading1"/>
+      </w:pPr>
+      <w:r>
+        <w:t>REFERENCES</w:t>
+      </w:r>
+    </w:p>
+    <w:p>
+      <w:pPr>
+        <w:tabs>
+          <w:tab w:val="left" w:pos="916"/>
+          <w:tab w:val="left" w:pos="1832"/>
+          <w:tab w:val="left" w:pos="2748"/>
+          <w:tab w:val="left" w:pos="3664"/>
+          <w:tab w:val="left" w:pos="4580"/>
+          <w:tab w:val="left" w:pos="5496"/>
+          <w:tab w:val="left" w:pos="6412"/>
+          <w:tab w:val="left" w:pos="7328"/>
+          <w:tab w:val="left" w:pos="8244"/>
+          <w:tab w:val="left" w:pos="9160"/>
+          <w:tab w:val="left" w:pos="10076"/>
+          <w:tab w:val="left" w:pos="10992"/>
+          <w:tab w:val="left" w:pos="11908"/>
+          <w:tab w:val="left" w:pos="12824"/>
+          <w:tab w:val="left" w:pos="13740"/>
+          <w:tab w:val="left" w:pos="14656"/>
+        </w:tabs>
+        <w:spacing w:after="0"/>
+        <w:rPr>
+          <w:szCs w:val="18"/>
+        </w:rPr>
+      </w:pPr>
+      <w:r>
+        <w:rPr>
+          <w:szCs w:val="18"/>
+        </w:rPr>
+        <w:t xml:space="preserve">[1] </w:t>
+      </w:r>
+      <w:r>
+        <w:rPr>
+          <w:szCs w:val="18"/>
+        </w:rPr>
+        <w:t>Anomie's Register Doc</w:t>
+      </w:r>
+    </w:p>
+    <w:p>
+      <w:pPr>
+        <w:rPr>
+          <w:szCs w:val="18"/>
+        </w:rPr>
+      </w:pPr>
+      <w:hyperlink r:id="rId5" w:history="1">
+        <w:r>
+          <w:rPr>
+            <w:rStyle w:val="Hyperlink"/>
+            <w:szCs w:val="18"/>
+          </w:rPr>
+          <w:t>http://www.romhacking.net/docs/[196]regs.txt</w:t>
+        </w:r>
+      </w:hyperlink>
+    </w:p>
+    <w:p>
+      <w:pPr>
+        <w:rPr>
+          <w:szCs w:val="18"/>
+        </w:rPr>
+      </w:pPr>
+    </w:p>
+    <w:p>
+      <w:pPr>
+        <w:rPr>
+          <w:szCs w:val="18"/>
+        </w:rPr>
+      </w:pPr>
+      <w:r>
+        <w:rPr>
+          <w:szCs w:val="18"/>
+        </w:rPr>
+        <w:t xml:space="preserve">[2] </w:t>
+      </w:r>
+      <w:r>
+        <w:rPr>
+          <w:szCs w:val="18"/>
+        </w:rPr>
+        <w:t>Texas Instruments THS8134B Datasheet</w:t>
+      </w:r>
+    </w:p>
+    <w:p>
+      <w:pPr>
+        <w:rPr>
+          <w:szCs w:val="18"/>
+        </w:rPr>
+      </w:pPr>
+      <w:hyperlink r:id="rId6" w:history="1">
+        <w:r>
+          <w:rPr>
+            <w:rStyle w:val="Hyperlink"/>
+            <w:szCs w:val="18"/>
+          </w:rPr>
+          <w:t>http://www.ti.com/lit/gpn/ths8134b</w:t>
+        </w:r>
+      </w:hyperlink>
+    </w:p>
+    <w:p>
+      <w:pPr>
+        <w:rPr>
+          <w:szCs w:val="18"/>
+        </w:rPr>
+      </w:pPr>
+    </w:p>
+    <w:p>
+      <w:pPr>
+        <w:rPr>
+          <w:szCs w:val="18"/>
+        </w:rPr>
+      </w:pPr>
+      <w:r>
+        <w:rPr>
+          <w:szCs w:val="18"/>
+        </w:rPr>
+        <w:t xml:space="preserve">[3] </w:t>
+      </w:r>
+      <w:proofErr w:type="spellStart"/>
+      <w:r>
+        <w:rPr>
+          <w:szCs w:val="18"/>
+        </w:rPr>
+        <w:t>Altium</w:t>
+      </w:r>
+      <w:proofErr w:type="spellEnd"/>
+      <w:r>
+        <w:rPr>
+          <w:szCs w:val="18"/>
+        </w:rPr>
+        <w:t xml:space="preserve"> PB-01 Audio/Video Peripheral Board Schematic</w:t>
+      </w:r>
+    </w:p>
+    <w:p>
+      <w:pPr>
+        <w:rPr>
+          <w:szCs w:val="18"/>
+        </w:rPr>
+      </w:pPr>
+      <w:hyperlink r:id="rId7" w:history="1">
+        <w:r>
+          <w:rPr>
+            <w:rStyle w:val="Hyperlink"/>
+            <w:szCs w:val="18"/>
+          </w:rPr>
+          <w:t>http://wiki.altium.com/download/attachments/3080506/PB01+Audio-Video+Peripheral+Board+Schematics.pdf?version=1&amp;modificationDate=1228268275552</w:t>
+        </w:r>
+      </w:hyperlink>
+    </w:p>
+    <w:p>
+      <w:pPr>
+        <w:spacing w:before="100" w:beforeAutospacing="1" w:after="100" w:afterAutospacing="1"/>
+        <w:outlineLvl w:val="1"/>
+        <w:rPr>
+          <w:bCs/>
+          <w:szCs w:val="18"/>
+        </w:rPr>
+      </w:pPr>
+      <w:r>
+        <w:rPr>
+          <w:bCs/>
+          <w:szCs w:val="18"/>
+        </w:rPr>
+        <w:t xml:space="preserve">[3] </w:t>
+      </w:r>
+      <w:r>
+        <w:rPr>
+          <w:bCs/>
+          <w:szCs w:val="18"/>
+        </w:rPr>
+        <w:t xml:space="preserve">PLY (Python </w:t>
+      </w:r>
+      <w:proofErr w:type="spellStart"/>
+      <w:r>
+        <w:rPr>
+          <w:bCs/>
+          <w:szCs w:val="18"/>
+        </w:rPr>
+        <w:t>Lex-Yacc</w:t>
+      </w:r>
+      <w:proofErr w:type="spellEnd"/>
+      <w:r>
+        <w:rPr>
+          <w:bCs/>
+          <w:szCs w:val="18"/>
+        </w:rPr>
         <w:t>)</w:t>
       </w:r>
-      <w:r>
-        <w:t xml:space="preserve"> has a unique   output from the ALU which is in effect the core of the processor.  </w:t>
-      </w:r>
-    </w:p>
-    <w:p/>
-    <w:p>
-      <w:pPr>
-        <w:pStyle w:val="Heading1"/>
-      </w:pPr>
-      <w:r>
-        <w:t>MEMORY MAP</w:t>
-      </w:r>
-    </w:p>
-    <w:p>
-      <w:r>
-        <w:t>Describe the how the memory map does what it does, and the purposes of it</w:t>
-      </w:r>
-    </w:p>
-    <w:p/>
-    <w:p>
-      <w:pPr>
-        <w:pStyle w:val="Heading1"/>
-      </w:pPr>
-      <w:r>
-        <w:t>GRAPHICS PROCESSING UNIT</w:t>
-      </w:r>
-    </w:p>
-    <w:p>
-      <w:r>
-        <w:t>Describe the GPU</w:t>
-      </w:r>
-    </w:p>
-    <w:p/>
-    <w:p>
-      <w:pPr>
-        <w:pStyle w:val="Heading1"/>
-      </w:pPr>
-      <w:r>
-        <w:t>SOUND SYSTEM</w:t>
-      </w:r>
-    </w:p>
-    <w:p>
-      <w:r>
-        <w:t>Describe the sound</w:t>
-      </w:r>
-    </w:p>
-    <w:p/>
-    <w:p>
-      <w:pPr>
-        <w:pStyle w:val="Heading1"/>
-      </w:pPr>
-      <w:r>
-        <w:t>USER INPUT</w:t>
-      </w:r>
-    </w:p>
-    <w:p>
-      <w:r>
-        <w:rPr>
-          <w:noProof/>
-        </w:rPr>
-        <w:pict>
-          <v:shapetype id="_x0000_t202" coordsize="21600,21600" o:spt="202" path="m,l,21600r21600,l21600,xe">
-            <v:stroke joinstyle="miter"/>
-            <v:path gradientshapeok="t" o:connecttype="rect"/>
-          </v:shapetype>
-          <v:shape id="_x0000_s1026" type="#_x0000_t202" style="position:absolute;left:0;text-align:left;margin-left:-249pt;margin-top:242.85pt;width:3in;height:18pt;z-index:251660288" stroked="f">
-            <v:textbox inset="0,0,0,0">
-              <w:txbxContent>
-                <w:p>
-                  <w:pPr>
-                    <w:pStyle w:val="Caption"/>
-                    <w:rPr>
-                      <w:rFonts w:cs="Times New Roman"/>
-                      <w:bCs w:val="0"/>
-                      <w:noProof/>
-                      <w:kern w:val="28"/>
-                      <w:sz w:val="24"/>
-                      <w:szCs w:val="20"/>
-                    </w:rPr>
-                  </w:pPr>
-                  <w:proofErr w:type="gramStart"/>
-                  <w:r>
-                    <w:t xml:space="preserve">Table </w:t>
-                  </w:r>
-                  <w:fldSimple w:instr=" SEQ Table \* ARABIC ">
-                    <w:r>
-                      <w:rPr>
-                        <w:noProof/>
-                      </w:rPr>
-                      <w:t>1</w:t>
-                    </w:r>
-                  </w:fldSimple>
-                  <w:r>
-                    <w:t>.</w:t>
-                  </w:r>
-                  <w:proofErr w:type="gramEnd"/>
-                  <w:r>
-                    <w:t xml:space="preserve"> </w:t>
-                  </w:r>
-                  <w:proofErr w:type="gramStart"/>
-                  <w:r>
-                    <w:t>Conditional Values</w:t>
-                  </w:r>
-                  <w:proofErr w:type="gramEnd"/>
-                  <w:r>
-                    <w:t xml:space="preserve"> for Jump and Branch</w:t>
-                  </w:r>
-                </w:p>
-              </w:txbxContent>
-            </v:textbox>
-            <w10:wrap type="topAndBottom"/>
-          </v:shape>
-        </w:pict>
-      </w:r>
-      <w:r>
-        <w:t>Introduce the Input devices (can be omitted if sub points are sufficiently detailed)</w:t>
-      </w:r>
-    </w:p>
-    <w:p/>
-    <w:p>
-      <w:pPr>
-        <w:pStyle w:val="Heading2"/>
-      </w:pPr>
-      <w:r>
-        <w:rPr>
-          <w:noProof/>
-        </w:rPr>
-        <w:drawing>
-          <wp:anchor distT="0" distB="0" distL="114300" distR="114300" simplePos="0" relativeHeight="251658240" behindDoc="0" locked="0" layoutInCell="1" allowOverlap="1">
-            <wp:simplePos x="0" y="0"/>
-            <wp:positionH relativeFrom="column">
-              <wp:posOffset>-3162300</wp:posOffset>
-            </wp:positionH>
-            <wp:positionV relativeFrom="page">
-              <wp:posOffset>6153150</wp:posOffset>
-            </wp:positionV>
-            <wp:extent cx="2743200" cy="2990850"/>
-            <wp:effectExtent l="19050" t="0" r="0" b="0"/>
-            <wp:wrapTopAndBottom/>
-            <wp:docPr id="1" name="Picture 1"/>
-            <wp:cNvGraphicFramePr>
-              <a:graphicFrameLocks xmlns:a="http://schemas.openxmlformats.org/drawingml/2006/main" noChangeAspect="1"/>
-            </wp:cNvGraphicFramePr>
-            <a:graphic xmlns:a="http://schemas.openxmlformats.org/drawingml/2006/main">
-              <a:graphicData uri="http://schemas.openxmlformats.org/drawingml/2006/picture">
-                <pic:pic xmlns:pic="http://schemas.openxmlformats.org/drawingml/2006/picture">
-                  <pic:nvPicPr>
-                    <pic:cNvPr id="0" name="Picture 1"/>
-                    <pic:cNvPicPr>
-                      <a:picLocks noChangeAspect="1" noChangeArrowheads="1"/>
-                    </pic:cNvPicPr>
-                  </pic:nvPicPr>
-                  <pic:blipFill>
-                    <a:blip r:embed="rId5" cstate="print"/>
-                    <a:srcRect/>
-                    <a:stretch>
-                      <a:fillRect/>
-                    </a:stretch>
-                  </pic:blipFill>
-                  <pic:spPr bwMode="auto">
-                    <a:xfrm>
-                      <a:off x="0" y="0"/>
-                      <a:ext cx="2743200" cy="2990850"/>
-                    </a:xfrm>
-                    <a:prstGeom prst="rect">
-                      <a:avLst/>
-                    </a:prstGeom>
-                    <a:noFill/>
-                    <a:ln w="9525">
-                      <a:noFill/>
-                      <a:miter lim="800000"/>
-                      <a:headEnd/>
-                      <a:tailEnd/>
-                    </a:ln>
-                  </pic:spPr>
-                </pic:pic>
-              </a:graphicData>
-            </a:graphic>
-          </wp:anchor>
-        </w:drawing>
-      </w:r>
-      <w:r>
-        <w:t>Light Gun</w:t>
-      </w:r>
-    </w:p>
-    <w:p>
-      <w:r>
-        <w:t>Describe how it works and how to interface with the light-gun.  Include a schematic of the circuitry to connect it with the system</w:t>
-      </w:r>
-    </w:p>
-    <w:p/>
-    <w:p>
-      <w:pPr>
-        <w:pStyle w:val="Heading2"/>
-      </w:pPr>
-      <w:r>
-        <w:t>Super Nintendo Controller</w:t>
-      </w:r>
-    </w:p>
-    <w:p>
-      <w:r>
-        <w:t>Describe how the controller works and how to interface with it.</w:t>
-      </w:r>
-    </w:p>
-    <w:p/>
-    <w:p>
-      <w:pPr>
-        <w:pStyle w:val="Heading1"/>
-      </w:pPr>
-      <w:r>
-        <w:t>PROGRAM</w:t>
-      </w:r>
-      <w:r>
-        <w:t>MING</w:t>
-      </w:r>
-    </w:p>
-    <w:p>
-      <w:pPr>
-        <w:pStyle w:val="Heading2"/>
-      </w:pPr>
-      <w:r>
-        <w:t>Assembler</w:t>
-      </w:r>
-    </w:p>
-    <w:p>
-      <w:r>
-        <w:t>Describe the Assembler</w:t>
-      </w:r>
-    </w:p>
-    <w:p/>
-    <w:p>
-      <w:pPr>
-        <w:pStyle w:val="Heading2"/>
-      </w:pPr>
-      <w:r>
-        <w:t>Demo Application – Duck Hunt</w:t>
-      </w:r>
-    </w:p>
-    <w:p>
-      <w:r>
-        <w:t>Describe the Duck Hunt design</w:t>
-      </w:r>
-    </w:p>
-    <w:p/>
-    <w:p>
-      <w:pPr>
-        <w:pStyle w:val="Heading1"/>
-      </w:pPr>
-      <w:r>
-        <w:lastRenderedPageBreak/>
-        <w:t>ACKNOWLEDGEMENTS</w:t>
-      </w:r>
-    </w:p>
-    <w:p>
-      <w:r>
-        <w:t>Provide any necessary acknowledgements.</w:t>
-      </w:r>
-    </w:p>
-    <w:p/>
-    <w:p>
-      <w:pPr>
-        <w:pStyle w:val="Heading1"/>
-      </w:pPr>
-      <w:r>
-        <w:t>REFERENCES</w:t>
-      </w:r>
-    </w:p>
-    <w:p>
-      <w:r>
-        <w:t>Provide any references that we used to create the project.</w:t>
-      </w:r>
-    </w:p>
-    <w:p/>
+    </w:p>
+    <w:p>
+      <w:pPr>
+        <w:spacing w:before="100" w:beforeAutospacing="1" w:after="100" w:afterAutospacing="1"/>
+        <w:outlineLvl w:val="1"/>
+        <w:rPr>
+          <w:szCs w:val="18"/>
+        </w:rPr>
+      </w:pPr>
+      <w:r>
+        <w:rPr>
+          <w:szCs w:val="18"/>
+          <w:lang w:eastAsia="ar-SA"/>
+        </w:rPr>
+        <w:t>http://www.dabeaz.com/ply/</w:t>
+      </w:r>
+    </w:p>
     <w:p/>
     <w:p/>
     <w:p/>
@@ -1533,8 +2884,10 @@
     <w:lsdException w:name="Default Paragraph Font" w:uiPriority="1"/>
     <w:lsdException w:name="Body Text" w:uiPriority="0"/>
     <w:lsdException w:name="Subtitle" w:semiHidden="0" w:uiPriority="0" w:unhideWhenUsed="0" w:qFormat="1"/>
+    <w:lsdException w:name="Hyperlink" w:uiPriority="0"/>
     <w:lsdException w:name="Strong" w:semiHidden="0" w:uiPriority="0" w:unhideWhenUsed="0" w:qFormat="1"/>
     <w:lsdException w:name="Emphasis" w:semiHidden="0" w:uiPriority="0" w:unhideWhenUsed="0" w:qFormat="1"/>
+    <w:lsdException w:name="Normal (Web)" w:uiPriority="0"/>
     <w:lsdException w:name="Table Grid" w:semiHidden="0" w:uiPriority="59" w:unhideWhenUsed="0"/>
     <w:lsdException w:name="Placeholder Text" w:unhideWhenUsed="0"/>
     <w:lsdException w:name="No Spacing" w:semiHidden="0" w:uiPriority="1" w:unhideWhenUsed="0" w:qFormat="1"/>
@@ -1835,7 +3188,6 @@
   <w:style w:type="character" w:default="1" w:styleId="DefaultParagraphFont">
     <w:name w:val="Default Paragraph Font"/>
     <w:uiPriority w:val="1"/>
-    <w:semiHidden/>
     <w:unhideWhenUsed/>
   </w:style>
   <w:style w:type="table" w:default="1" w:styleId="TableNormal">
@@ -2061,6 +3413,33 @@
       <w:rFonts w:ascii="Tahoma" w:hAnsi="Tahoma" w:cs="Tahoma"/>
       <w:sz w:val="16"/>
       <w:szCs w:val="16"/>
+    </w:rPr>
+  </w:style>
+  <w:style w:type="paragraph" w:styleId="NormalWeb">
+    <w:name w:val="Normal (Web)"/>
+    <w:basedOn w:val="Normal"/>
+    <w:rsid w:val="00BD0FEA"/>
+    <w:pPr>
+      <w:suppressAutoHyphens/>
+      <w:spacing w:after="200" w:line="276" w:lineRule="auto"/>
+      <w:jc w:val="left"/>
+    </w:pPr>
+    <w:rPr>
+      <w:rFonts w:ascii="Calibri" w:eastAsia="SimSun" w:hAnsi="Calibri" w:cs="font591"/>
+      <w:kern w:val="1"/>
+      <w:sz w:val="22"/>
+      <w:szCs w:val="22"/>
+      <w:lang w:eastAsia="ar-SA"/>
+    </w:rPr>
+  </w:style>
+  <w:style w:type="character" w:styleId="Hyperlink">
+    <w:name w:val="Hyperlink"/>
+    <w:basedOn w:val="DefaultParagraphFont"/>
+    <w:rsid w:val="00623831"/>
+    <w:rPr>
+      <w:color w:val="0000FF"/>
+      <w:u w:val="single"/>
+      <w:lang/>
     </w:rPr>
   </w:style>
 </w:styles>

</xml_diff>

<commit_message>
Moved files related to game into duckhunt folder. Updated report.
</commit_message>
<xml_diff>
--- a/docs/Duck Hunt Final Report.docx
+++ b/docs/Duck Hunt Final Report.docx
@@ -19,8 +19,9 @@
           <w:sz w:val="36"/>
           <w:szCs w:val="36"/>
         </w:rPr>
-        <w:t>Creating the P</w:t>
-      </w:r>
+        <w:t xml:space="preserve">Creating the </w:t>
+      </w:r>
+      <w:proofErr w:type="spellStart"/>
       <w:r>
         <w:rPr>
           <w:rFonts w:ascii="Helvetica" w:hAnsi="Helvetica" w:cs="Helvetica"/>
@@ -28,8 +29,18 @@
           <w:sz w:val="36"/>
           <w:szCs w:val="36"/>
         </w:rPr>
+        <w:t>P</w:t>
+      </w:r>
+      <w:r>
+        <w:rPr>
+          <w:rFonts w:ascii="Helvetica" w:hAnsi="Helvetica" w:cs="Helvetica"/>
+          <w:b/>
+          <w:sz w:val="36"/>
+          <w:szCs w:val="36"/>
+        </w:rPr>
         <w:t>lava</w:t>
       </w:r>
+      <w:proofErr w:type="spellEnd"/>
       <w:r>
         <w:rPr>
           <w:rFonts w:ascii="Helvetica" w:hAnsi="Helvetica" w:cs="Helvetica"/>
@@ -66,8 +77,8 @@
       <w:tblGrid>
         <w:gridCol w:w="2375"/>
         <w:gridCol w:w="2443"/>
-        <w:gridCol w:w="2466"/>
-        <w:gridCol w:w="2292"/>
+        <w:gridCol w:w="2465"/>
+        <w:gridCol w:w="2293"/>
       </w:tblGrid>
       <w:tr>
         <w:tc>
@@ -90,8 +101,18 @@
                 <w:sz w:val="24"/>
                 <w:szCs w:val="24"/>
               </w:rPr>
-              <w:t>Ashton Snelgrove</w:t>
+              <w:t xml:space="preserve">Ashton </w:t>
             </w:r>
+            <w:proofErr w:type="spellStart"/>
+            <w:r>
+              <w:rPr>
+                <w:rFonts w:ascii="Helvetica" w:hAnsi="Helvetica" w:cs="Helvetica"/>
+                <w:sz w:val="24"/>
+                <w:szCs w:val="24"/>
+              </w:rPr>
+              <w:t>Snelgrove</w:t>
+            </w:r>
+            <w:proofErr w:type="spellEnd"/>
           </w:p>
           <w:p>
             <w:pPr>
@@ -738,6 +759,7 @@
                       <w:szCs w:val="24"/>
                     </w:rPr>
                   </w:pPr>
+                  <w:proofErr w:type="gramStart"/>
                   <w:r>
                     <w:t xml:space="preserve">Figure </w:t>
                   </w:r>
@@ -750,7 +772,11 @@
                     </w:r>
                   </w:fldSimple>
                   <w:r>
-                    <w:t>. High Level Block Diagram</w:t>
+                    <w:t>.</w:t>
+                  </w:r>
+                  <w:proofErr w:type="gramEnd"/>
+                  <w:r>
+                    <w:t xml:space="preserve"> High Level Block Diagram</w:t>
                   </w:r>
                 </w:p>
               </w:txbxContent>
@@ -928,12 +954,21 @@
         </w:rPr>
         <w:t>B.6.3 [</w:t>
       </w:r>
+      <w:proofErr w:type="spellStart"/>
       <w:r>
         <w:rPr>
           <w:b/>
           <w:szCs w:val="18"/>
         </w:rPr>
-        <w:t>Verilog]</w:t>
+        <w:t>Verilog</w:t>
+      </w:r>
+      <w:proofErr w:type="spellEnd"/>
+      <w:r>
+        <w:rPr>
+          <w:b/>
+          <w:szCs w:val="18"/>
+        </w:rPr>
+        <w:t>]</w:t>
       </w:r>
       <w:r>
         <w:rPr>
@@ -1072,13 +1107,26 @@
         <w:t>The intent of this</w:t>
       </w:r>
       <w:r>
-        <w:t xml:space="preserve"> project was to create Plava</w:t>
-      </w:r>
+        <w:t xml:space="preserve"> project was to create </w:t>
+      </w:r>
+      <w:proofErr w:type="spellStart"/>
+      <w:r>
+        <w:t>Plava</w:t>
+      </w:r>
+      <w:proofErr w:type="spellEnd"/>
       <w:r>
         <w:t>, a 16-bit generic gaming platform that can be used to run and play video games.</w:t>
       </w:r>
       <w:r>
-        <w:t xml:space="preserve">  Plava </w:t>
+        <w:t xml:space="preserve">  </w:t>
+      </w:r>
+      <w:proofErr w:type="spellStart"/>
+      <w:r>
+        <w:t>Plava</w:t>
+      </w:r>
+      <w:proofErr w:type="spellEnd"/>
+      <w:r>
+        <w:t xml:space="preserve"> </w:t>
       </w:r>
       <w:r>
         <w:t>i</w:t>
@@ -1106,8 +1154,13 @@
       </w:r>
     </w:p>
     <w:p>
-      <w:r>
-        <w:t>Plava is capable of generating 24-bit color images, can play up</w:t>
+      <w:proofErr w:type="spellStart"/>
+      <w:r>
+        <w:t>Plava</w:t>
+      </w:r>
+      <w:proofErr w:type="spellEnd"/>
+      <w:r>
+        <w:t xml:space="preserve"> is capable of generating 24-bit color images, can play up</w:t>
       </w:r>
       <w:r>
         <w:t xml:space="preserve"> to ten</w:t>
@@ -1128,7 +1181,15 @@
         <w:t xml:space="preserve"> light gun.  Use of the light gun requires an external VGA to TV converter box that is capable of displaying the images generated by the GPU on a standard tube television.  </w:t>
       </w:r>
       <w:r>
-        <w:t>A block diagram describing the Plava system can be found in figure 1.</w:t>
+        <w:t xml:space="preserve">A block diagram describing the </w:t>
+      </w:r>
+      <w:proofErr w:type="spellStart"/>
+      <w:r>
+        <w:t>Plava</w:t>
+      </w:r>
+      <w:proofErr w:type="spellEnd"/>
+      <w:r>
+        <w:t xml:space="preserve"> system can be found in figure 1.</w:t>
       </w:r>
     </w:p>
     <w:p/>
@@ -1174,8 +1235,13 @@
     </w:p>
     <w:p>
       <w:r>
-        <w:t>The Plava</w:t>
-      </w:r>
+        <w:t xml:space="preserve">The </w:t>
+      </w:r>
+      <w:proofErr w:type="spellStart"/>
+      <w:r>
+        <w:t>Plava</w:t>
+      </w:r>
+      <w:proofErr w:type="spellEnd"/>
       <w:r>
         <w:t xml:space="preserve"> uses a 16-bit</w:t>
       </w:r>
@@ -1215,7 +1281,23 @@
     </w:p>
     <w:p>
       <w:r>
-        <w:t xml:space="preserve">The Plava instruction set is a binary (two argument) instruction set.  In most instructions the first input is the destination of the data following the execution of the instruction.  The second instruction is an argument to the operation.  </w:t>
+        <w:t xml:space="preserve">The </w:t>
+      </w:r>
+      <w:proofErr w:type="spellStart"/>
+      <w:r>
+        <w:t>Plava</w:t>
+      </w:r>
+      <w:proofErr w:type="spellEnd"/>
+      <w:r>
+        <w:t xml:space="preserve"> instruction set is a binary (two argument) instruction set.  In most instructions the first input is the </w:t>
+      </w:r>
+      <w:proofErr w:type="gramStart"/>
+      <w:r>
+        <w:t>destination</w:t>
+      </w:r>
+      <w:proofErr w:type="gramEnd"/>
+      <w:r>
+        <w:t xml:space="preserve"> of the data following the execution of the instruction.  The second instruction is an argument to the operation.  </w:t>
       </w:r>
       <w:r>
         <w:t>There are two t</w:t>
@@ -1224,7 +1306,15 @@
         <w:t>ypes of most</w:t>
       </w:r>
       <w:r>
-        <w:t xml:space="preserve"> instructions, a register based operation where two registers are given and the result stored in the first, and an immediate type instruction where a </w:t>
+        <w:t xml:space="preserve"> instructions, a register based operation where two registers are given and the result stored in the </w:t>
+      </w:r>
+      <w:proofErr w:type="gramStart"/>
+      <w:r>
+        <w:t>first,</w:t>
+      </w:r>
+      <w:proofErr w:type="gramEnd"/>
+      <w:r>
+        <w:t xml:space="preserve"> and an immediate type instruction where a </w:t>
       </w:r>
       <w:r>
         <w:t>scalar</w:t>
@@ -1336,13 +1426,29 @@
         <w:t xml:space="preserve">For getting and setting data values there </w:t>
       </w:r>
       <w:r>
-        <w:t>are several  instructions. T</w:t>
-      </w:r>
-      <w:r>
-        <w:t>he move command</w:t>
-      </w:r>
-      <w:r>
-        <w:t xml:space="preserve"> allow you to move a value stored in a register or from an immediate </w:t>
+        <w:t xml:space="preserve">are </w:t>
+      </w:r>
+      <w:proofErr w:type="gramStart"/>
+      <w:r>
+        <w:t>several  instructions</w:t>
+      </w:r>
+      <w:proofErr w:type="gramEnd"/>
+      <w:r>
+        <w:t>. T</w:t>
+      </w:r>
+      <w:r>
+        <w:t xml:space="preserve">he move </w:t>
+      </w:r>
+      <w:proofErr w:type="gramStart"/>
+      <w:r>
+        <w:t>command</w:t>
+      </w:r>
+      <w:r>
+        <w:t xml:space="preserve"> allow</w:t>
+      </w:r>
+      <w:proofErr w:type="gramEnd"/>
+      <w:r>
+        <w:t xml:space="preserve"> you to move a value stored in a register or from an immediate </w:t>
       </w:r>
       <w:r>
         <w:t>value</w:t>
@@ -1366,10 +1472,18 @@
         <w:t>egister rather than the lower 8 bits</w:t>
       </w:r>
       <w:r>
-        <w:t xml:space="preserve">.  The move immediate command will </w:t>
-      </w:r>
-      <w:r>
-        <w:t>sign extend the immediate value.</w:t>
+        <w:t xml:space="preserve">.  The </w:t>
+      </w:r>
+      <w:proofErr w:type="gramStart"/>
+      <w:r>
+        <w:t xml:space="preserve">move immediate command will </w:t>
+      </w:r>
+      <w:r>
+        <w:t>sign extend</w:t>
+      </w:r>
+      <w:proofErr w:type="gramEnd"/>
+      <w:r>
+        <w:t xml:space="preserve"> the immediate value.</w:t>
       </w:r>
       <w:r>
         <w:t xml:space="preserve"> </w:t>
@@ -1387,7 +1501,15 @@
         <w:t>,</w:t>
       </w:r>
       <w:r>
-        <w:t xml:space="preserve"> with move immediate first,</w:t>
+        <w:t xml:space="preserve"> with </w:t>
+      </w:r>
+      <w:proofErr w:type="spellStart"/>
+      <w:r>
+        <w:t>move</w:t>
+      </w:r>
+      <w:proofErr w:type="spellEnd"/>
+      <w:r>
+        <w:t xml:space="preserve"> immediate first,</w:t>
       </w:r>
       <w:r>
         <w:t xml:space="preserve"> which only overwrites the upper 8-bits, leaving the lower 8</w:t>
@@ -1420,8 +1542,13 @@
         <w:t xml:space="preserve"> and not.  Test </w:t>
       </w:r>
       <w:r>
-        <w:t>performs a bitwise and for the purpose of setting the PSR flags, but does not write the result back to register. Not implements a unary bitwise not.</w:t>
-      </w:r>
+        <w:t xml:space="preserve">performs a bitwise and for the purpose of setting the PSR flags, but does not write the result back to register. </w:t>
+      </w:r>
+      <w:proofErr w:type="gramStart"/>
+      <w:r>
+        <w:t>Not implements a unary bitwise not.</w:t>
+      </w:r>
+      <w:proofErr w:type="gramEnd"/>
     </w:p>
     <w:p>
       <w:r>
@@ -1440,7 +1567,15 @@
         <w:t>second operand was</w:t>
       </w:r>
       <w:r>
-        <w:t xml:space="preserve"> less than than the first, if arithmetic overflow occurred,</w:t>
+        <w:t xml:space="preserve"> less than </w:t>
+      </w:r>
+      <w:proofErr w:type="spellStart"/>
+      <w:r>
+        <w:t>than</w:t>
+      </w:r>
+      <w:proofErr w:type="spellEnd"/>
+      <w:r>
+        <w:t xml:space="preserve"> the first, if arithmetic overflow occurred,</w:t>
       </w:r>
       <w:r>
         <w:t xml:space="preserve"> if the result of the operation was zero, and if the result was negative.  Any branch or jump instructions following the instruction that set the PSR </w:t>
@@ -1479,6 +1614,7 @@
                       <w:szCs w:val="20"/>
                     </w:rPr>
                   </w:pPr>
+                  <w:proofErr w:type="gramStart"/>
                   <w:r>
                     <w:t xml:space="preserve">Table </w:t>
                   </w:r>
@@ -1491,7 +1627,11 @@
                     </w:r>
                   </w:fldSimple>
                   <w:r>
-                    <w:t>. Conditional Jump and Branch information</w:t>
+                    <w:t>.</w:t>
+                  </w:r>
+                  <w:proofErr w:type="gramEnd"/>
+                  <w:r>
+                    <w:t xml:space="preserve"> Conditional Jump and Branch information</w:t>
                   </w:r>
                 </w:p>
               </w:txbxContent>
@@ -1593,7 +1733,15 @@
     </w:p>
     <w:p>
       <w:r>
-        <w:t>The Plava processor architecture consists of a controller that interprets and fetches instructions, and an arithmetic logic unit (ALU) which processes the instructions.  This two part design enables all instructions except the</w:t>
+        <w:t xml:space="preserve">The </w:t>
+      </w:r>
+      <w:proofErr w:type="spellStart"/>
+      <w:r>
+        <w:t>Plava</w:t>
+      </w:r>
+      <w:proofErr w:type="spellEnd"/>
+      <w:r>
+        <w:t xml:space="preserve"> processor architecture consists of a controller that interprets and fetches instructions, and an arithmetic logic unit (ALU) which processes the instructions.  This two part design enables all instructions except the</w:t>
       </w:r>
       <w:r>
         <w:t xml:space="preserve"> memory</w:t>
@@ -1715,10 +1863,18 @@
         <w:t xml:space="preserve">ALU-chip is the place where all calculation is actually performed.  It expects as inputs the values to be used in the calculation, an operation code, a function code, and a condition code; the latter three values are determined by the controller, which gets them from the instruction.  </w:t>
       </w:r>
       <w:r>
-        <w:t xml:space="preserve">For jumps and branches, </w:t>
-      </w:r>
-      <w:r>
-        <w:t xml:space="preserve"> the current values of the PSR</w:t>
+        <w:t>For jumps and branches</w:t>
+      </w:r>
+      <w:proofErr w:type="gramStart"/>
+      <w:r>
+        <w:t xml:space="preserve">, </w:t>
+      </w:r>
+      <w:r>
+        <w:t xml:space="preserve"> the</w:t>
+      </w:r>
+      <w:proofErr w:type="gramEnd"/>
+      <w:r>
+        <w:t xml:space="preserve"> current values of the PSR</w:t>
       </w:r>
       <w:r>
         <w:t xml:space="preserve"> is read and used in conjunction with the condition code to calculate the control flow. T</w:t>
@@ -1813,7 +1969,21 @@
         <w:rPr>
           <w:szCs w:val="18"/>
         </w:rPr>
-        <w:t xml:space="preserve"> unit of the Plava platform is a bitmapped sprite based system. The system is capable of VGA output at True Color (24-bit) levels, and provides to the programmer an easy to use memory mapped interface.</w:t>
+        <w:t xml:space="preserve"> unit of the </w:t>
+      </w:r>
+      <w:proofErr w:type="spellStart"/>
+      <w:r>
+        <w:rPr>
+          <w:szCs w:val="18"/>
+        </w:rPr>
+        <w:t>Plava</w:t>
+      </w:r>
+      <w:proofErr w:type="spellEnd"/>
+      <w:r>
+        <w:rPr>
+          <w:szCs w:val="18"/>
+        </w:rPr>
+        <w:t xml:space="preserve"> platform is a bitmapped sprite based system. The system is capable of VGA output at True Color (24-bit) levels, and provides to the programmer an easy to use memory mapped interface.</w:t>
       </w:r>
     </w:p>
     <w:p>
@@ -2015,21 +2185,31 @@
         <w:t>depth</w:t>
       </w:r>
       <w:r>
-        <w:t xml:space="preserve"> will be prioritized on a first rendered basis. </w:t>
-      </w:r>
-    </w:p>
-    <w:p>
-      <w:pPr>
-        <w:rPr>
-          <w:szCs w:val="18"/>
-        </w:rPr>
-      </w:pPr>
+        <w:t xml:space="preserve"> will be priorit</w:t>
+      </w:r>
+      <w:r>
+        <w:t>ized on a first rendered basis.</w:t>
+      </w:r>
     </w:p>
     <w:p>
       <w:pPr>
         <w:pStyle w:val="Heading2"/>
       </w:pPr>
       <w:r>
+        <w:t>Utilities and Testing</w:t>
+      </w:r>
+    </w:p>
+    <w:p>
+      <w:r>
+        <w:t>To facilitate the creation of tile data, several scripts were written to convert PNG image files into the ASCII format used by the synthesis engine for describing memory initialization. Scripts were also written to convert memory format back into images. This allowed the writing of a test bench which will run the current system for a single VGA refresh cycle and write the color value of each pixel to a file. Once converted, this allows the programmer to see the output of the graphics system without loading the system on the FPGA.</w:t>
+      </w:r>
+    </w:p>
+    <w:p/>
+    <w:p>
+      <w:pPr>
+        <w:pStyle w:val="Heading2"/>
+      </w:pPr>
+      <w:r>
         <w:t>Output Generation</w:t>
       </w:r>
     </w:p>
@@ -2100,7 +2280,35 @@
         <w:rPr>
           <w:szCs w:val="18"/>
         </w:rPr>
-        <w:t xml:space="preserve">The on-board VGA connector of the Spartan-3E starter development kit only supports 1 bit per color channel, for 3-bit color. The Plava System uses a off-board video digital to analog converter (DAC) to allow 8-bits per color channel, for 24-bit color. The DAC selected is the Texas Instruments THS8134B </w:t>
+        <w:t xml:space="preserve">The on-board VGA connector of the Spartan-3E starter development kit only supports 1 bit per color channel, for 3-bit color. The </w:t>
+      </w:r>
+      <w:proofErr w:type="spellStart"/>
+      <w:r>
+        <w:rPr>
+          <w:szCs w:val="18"/>
+        </w:rPr>
+        <w:t>Plava</w:t>
+      </w:r>
+      <w:proofErr w:type="spellEnd"/>
+      <w:r>
+        <w:rPr>
+          <w:szCs w:val="18"/>
+        </w:rPr>
+        <w:t xml:space="preserve"> System uses </w:t>
+      </w:r>
+      <w:proofErr w:type="gramStart"/>
+      <w:r>
+        <w:rPr>
+          <w:szCs w:val="18"/>
+        </w:rPr>
+        <w:t>a</w:t>
+      </w:r>
+      <w:proofErr w:type="gramEnd"/>
+      <w:r>
+        <w:rPr>
+          <w:szCs w:val="18"/>
+        </w:rPr>
+        <w:t xml:space="preserve"> off-board video digital to analog converter (DAC) to allow 8-bits per color channel, for 24-bit color. The DAC selected is the Texas Instruments THS8134B </w:t>
       </w:r>
       <w:r>
         <w:rPr>
@@ -2124,7 +2332,21 @@
         <w:rPr>
           <w:szCs w:val="18"/>
         </w:rPr>
-        <w:t xml:space="preserve">it features three matched DACs and a parallel digital interface. The circuit was built using the datasheet and a reference design by Altium </w:t>
+        <w:t xml:space="preserve">it features three matched DACs and a parallel digital interface. The circuit was built using the datasheet and a reference design by </w:t>
+      </w:r>
+      <w:proofErr w:type="spellStart"/>
+      <w:r>
+        <w:rPr>
+          <w:szCs w:val="18"/>
+        </w:rPr>
+        <w:t>Altium</w:t>
+      </w:r>
+      <w:proofErr w:type="spellEnd"/>
+      <w:r>
+        <w:rPr>
+          <w:szCs w:val="18"/>
+        </w:rPr>
+        <w:t xml:space="preserve"> </w:t>
       </w:r>
       <w:r>
         <w:rPr>
@@ -2159,6 +2381,7 @@
         <w:pStyle w:val="Heading1"/>
       </w:pPr>
       <w:r>
+        <w:lastRenderedPageBreak/>
         <w:t>USER INPUT</w:t>
       </w:r>
     </w:p>
@@ -2187,13 +2410,671 @@
         <w:pStyle w:val="Heading2"/>
       </w:pPr>
       <w:r>
+        <w:t>Super Nintendo Controller</w:t>
+      </w:r>
+    </w:p>
+    <w:p>
+      <w:r>
+        <w:t>Describe how the controller works and how to interface with it.</w:t>
+      </w:r>
+    </w:p>
+    <w:p/>
+    <w:p>
+      <w:pPr>
+        <w:pStyle w:val="Heading2"/>
+      </w:pPr>
+      <w:r>
+        <w:t>Additional Features</w:t>
+      </w:r>
+    </w:p>
+    <w:p>
+      <w:pPr>
+        <w:pStyle w:val="Heading3"/>
+      </w:pPr>
+      <w:r>
+        <w:t>D</w:t>
+      </w:r>
+      <w:r>
+        <w:t>irect Memory Access</w:t>
+      </w:r>
+    </w:p>
+    <w:p>
+      <w:r>
+        <w:t xml:space="preserve">The </w:t>
+      </w:r>
+      <w:proofErr w:type="spellStart"/>
+      <w:r>
+        <w:t>Plava</w:t>
+      </w:r>
+      <w:proofErr w:type="spellEnd"/>
+      <w:r>
+        <w:t xml:space="preserve"> system provides a feature for moving large amounts of data from the on-board </w:t>
+      </w:r>
+      <w:proofErr w:type="spellStart"/>
+      <w:r>
+        <w:t>StrataFlash</w:t>
+      </w:r>
+      <w:proofErr w:type="spellEnd"/>
+      <w:r>
+        <w:t xml:space="preserve"> ROM into main memory. Upon writing to the control registers, the processor execution is halted until the request amount of memory has been copied from the destination address in ROM into the source address in main memory. This can be used to quickly swap tile or palette tables in the GPU or to utilize a </w:t>
+      </w:r>
+      <w:proofErr w:type="spellStart"/>
+      <w:r>
+        <w:t>bootloader</w:t>
+      </w:r>
+      <w:proofErr w:type="spellEnd"/>
+      <w:r>
+        <w:t xml:space="preserve"> for loading programs stored in the ROM. This gives our system a potential to be a truly generic platform, as once the hardware has been synthesized, the developer simply provides a ROM image cont</w:t>
+      </w:r>
+      <w:r>
+        <w:t>aining the complete application code and data.</w:t>
+      </w:r>
+      <w:r>
+        <w:t xml:space="preserve"> </w:t>
+      </w:r>
+    </w:p>
+    <w:p/>
+    <w:p>
+      <w:pPr>
+        <w:pStyle w:val="Heading3"/>
+      </w:pPr>
+      <w:r>
+        <w:t>Pseudo-Random Number Generator</w:t>
+      </w:r>
+    </w:p>
+    <w:p>
+      <w:r>
+        <w:t>A pseudo-random number generator (PRNG) is implemented in hardware through the use of parallel Linear Finite Shift Registers (LFSR). LFSR are a common way of generating strings of bits with high periodicity</w:t>
+      </w:r>
+      <w:r>
+        <w:t>.</w:t>
+      </w:r>
+      <w:r>
+        <w:t xml:space="preserve"> Each bi</w:t>
+      </w:r>
+      <w:r>
+        <w:t>t of the PRNG is fed by a single LFSR. A seed value can be written to the PRNG, with the least significant bit of each LFSR set to the corresponding seed bit.</w:t>
+      </w:r>
+    </w:p>
+    <w:p/>
+    <w:p>
+      <w:pPr>
+        <w:pStyle w:val="Heading3"/>
+      </w:pPr>
+      <w:r>
+        <w:t>R</w:t>
+      </w:r>
+      <w:r>
+        <w:t>otary Encoder</w:t>
+      </w:r>
+    </w:p>
+    <w:p>
+      <w:r>
+        <w:t xml:space="preserve">The on-board rotary encoder controls a memory mapped counter register. </w:t>
+      </w:r>
+      <w:proofErr w:type="gramStart"/>
+      <w:r>
+        <w:t>Rotation to the</w:t>
+      </w:r>
+      <w:r>
+        <w:t xml:space="preserve"> right increments the counter, while</w:t>
+      </w:r>
+      <w:r>
+        <w:t xml:space="preserve"> rotation to the left decrements the counter.</w:t>
+      </w:r>
+      <w:proofErr w:type="gramEnd"/>
+      <w:r>
+        <w:t xml:space="preserve"> </w:t>
+      </w:r>
+    </w:p>
+    <w:p/>
+    <w:p>
+      <w:pPr>
+        <w:pStyle w:val="Heading3"/>
+      </w:pPr>
+      <w:r>
+        <w:t>O</w:t>
+      </w:r>
+      <w:r>
+        <w:t>n-board</w:t>
+      </w:r>
+      <w:r>
+        <w:t xml:space="preserve"> B</w:t>
+      </w:r>
+      <w:r>
+        <w:t>uttons and Switches</w:t>
+      </w:r>
+      <w:r>
+        <w:t xml:space="preserve"> </w:t>
+      </w:r>
+    </w:p>
+    <w:p>
+      <w:r>
+        <w:t>All of the additional toggle and push button switches on the Spartan 3E starter kit are mapped into a memory mapped register.</w:t>
+      </w:r>
+    </w:p>
+    <w:p/>
+    <w:p>
+      <w:pPr>
+        <w:pStyle w:val="Heading1"/>
+      </w:pPr>
+      <w:r>
+        <w:t>PROGRAM</w:t>
+      </w:r>
+      <w:r>
+        <w:t>MING</w:t>
+      </w:r>
+    </w:p>
+    <w:p>
+      <w:pPr>
+        <w:pStyle w:val="Heading2"/>
+      </w:pPr>
+      <w:r>
+        <w:t>Assembler</w:t>
+      </w:r>
+    </w:p>
+    <w:p>
+      <w:pPr>
+        <w:rPr>
+          <w:szCs w:val="18"/>
+        </w:rPr>
+      </w:pPr>
+      <w:r>
+        <w:rPr>
+          <w:szCs w:val="18"/>
+        </w:rPr>
+        <w:t xml:space="preserve">The assembler for the </w:t>
+      </w:r>
+      <w:proofErr w:type="spellStart"/>
+      <w:r>
+        <w:rPr>
+          <w:szCs w:val="18"/>
+        </w:rPr>
+        <w:t>Plava</w:t>
+      </w:r>
+      <w:proofErr w:type="spellEnd"/>
+      <w:r>
+        <w:rPr>
+          <w:szCs w:val="18"/>
+        </w:rPr>
+        <w:t xml:space="preserve"> platform was designed to provide programmer friendly features to increase programmer productivity and ease of use. The assembler </w:t>
+      </w:r>
+      <w:r>
+        <w:rPr>
+          <w:szCs w:val="18"/>
+        </w:rPr>
         <w:lastRenderedPageBreak/>
-        <w:t>Super Nintendo Controller</w:t>
-      </w:r>
-    </w:p>
-    <w:p>
-      <w:r>
-        <w:t>Describe how the controller works and how to interface with it.</w:t>
+        <w:t>application was implemented in Python, and runs from the command line.</w:t>
+      </w:r>
+    </w:p>
+    <w:p>
+      <w:pPr>
+        <w:rPr>
+          <w:szCs w:val="18"/>
+        </w:rPr>
+      </w:pPr>
+      <w:r>
+        <w:rPr>
+          <w:szCs w:val="18"/>
+        </w:rPr>
+        <w:t xml:space="preserve">The assembler was written in Python 3.1, using the PLY </w:t>
+      </w:r>
+      <w:proofErr w:type="spellStart"/>
+      <w:r>
+        <w:rPr>
+          <w:szCs w:val="18"/>
+        </w:rPr>
+        <w:t>Lex-Yacc</w:t>
+      </w:r>
+      <w:proofErr w:type="spellEnd"/>
+      <w:r>
+        <w:rPr>
+          <w:szCs w:val="18"/>
+        </w:rPr>
+        <w:t xml:space="preserve"> module</w:t>
+      </w:r>
+      <w:r>
+        <w:rPr>
+          <w:szCs w:val="18"/>
+        </w:rPr>
+        <w:t xml:space="preserve"> </w:t>
+      </w:r>
+      <w:r>
+        <w:rPr>
+          <w:szCs w:val="18"/>
+        </w:rPr>
+        <w:t>[3]</w:t>
+      </w:r>
+      <w:r>
+        <w:rPr>
+          <w:szCs w:val="18"/>
+        </w:rPr>
+        <w:t xml:space="preserve">. PLY provides a Python version of the </w:t>
+      </w:r>
+      <w:proofErr w:type="gramStart"/>
+      <w:r>
+        <w:rPr>
+          <w:szCs w:val="18"/>
+        </w:rPr>
+        <w:t>Unix</w:t>
+      </w:r>
+      <w:proofErr w:type="gramEnd"/>
+      <w:r>
+        <w:rPr>
+          <w:szCs w:val="18"/>
+        </w:rPr>
+        <w:t xml:space="preserve"> </w:t>
+      </w:r>
+      <w:proofErr w:type="spellStart"/>
+      <w:r>
+        <w:rPr>
+          <w:szCs w:val="18"/>
+        </w:rPr>
+        <w:t>lexing</w:t>
+      </w:r>
+      <w:proofErr w:type="spellEnd"/>
+      <w:r>
+        <w:rPr>
+          <w:szCs w:val="18"/>
+        </w:rPr>
+        <w:t xml:space="preserve"> and parsing tools </w:t>
+      </w:r>
+      <w:proofErr w:type="spellStart"/>
+      <w:r>
+        <w:rPr>
+          <w:i/>
+          <w:szCs w:val="18"/>
+        </w:rPr>
+        <w:t>lex</w:t>
+      </w:r>
+      <w:proofErr w:type="spellEnd"/>
+      <w:r>
+        <w:rPr>
+          <w:szCs w:val="18"/>
+        </w:rPr>
+        <w:t xml:space="preserve"> and </w:t>
+      </w:r>
+      <w:proofErr w:type="spellStart"/>
+      <w:r>
+        <w:rPr>
+          <w:i/>
+          <w:szCs w:val="18"/>
+        </w:rPr>
+        <w:t>yacc</w:t>
+      </w:r>
+      <w:proofErr w:type="spellEnd"/>
+      <w:r>
+        <w:rPr>
+          <w:i/>
+          <w:szCs w:val="18"/>
+        </w:rPr>
+        <w:t xml:space="preserve">. </w:t>
+      </w:r>
+      <w:r>
+        <w:rPr>
+          <w:szCs w:val="18"/>
+        </w:rPr>
+        <w:t xml:space="preserve">A set of </w:t>
+      </w:r>
+      <w:proofErr w:type="spellStart"/>
+      <w:r>
+        <w:rPr>
+          <w:szCs w:val="18"/>
+        </w:rPr>
+        <w:t>lexer</w:t>
+      </w:r>
+      <w:proofErr w:type="spellEnd"/>
+      <w:r>
+        <w:rPr>
+          <w:szCs w:val="18"/>
+        </w:rPr>
+        <w:t xml:space="preserve"> rules were written using regular expressions to recognize tokens such as operations, labels, registers, and immediate values. A set of parse rules were implemented as a Context Free Grammar. A macro system is implemented to take C-style </w:t>
+      </w:r>
+      <w:r>
+        <w:rPr>
+          <w:i/>
+          <w:szCs w:val="18"/>
+        </w:rPr>
+        <w:t>.define</w:t>
+      </w:r>
+      <w:r>
+        <w:rPr>
+          <w:szCs w:val="18"/>
+        </w:rPr>
+        <w:t xml:space="preserve"> statements for macro replacement.</w:t>
+      </w:r>
+    </w:p>
+    <w:p>
+      <w:pPr>
+        <w:rPr>
+          <w:szCs w:val="18"/>
+        </w:rPr>
+      </w:pPr>
+      <w:r>
+        <w:rPr>
+          <w:szCs w:val="18"/>
+        </w:rPr>
+        <w:t xml:space="preserve">The system works in a three pass fashion. First, the assembly code is scanned line by line, parsing macro definitions and replacing macro instances with the replacement value. Next, </w:t>
+      </w:r>
+      <w:proofErr w:type="spellStart"/>
+      <w:r>
+        <w:rPr>
+          <w:szCs w:val="18"/>
+        </w:rPr>
+        <w:t>lexer</w:t>
+      </w:r>
+      <w:proofErr w:type="spellEnd"/>
+      <w:r>
+        <w:rPr>
+          <w:szCs w:val="18"/>
+        </w:rPr>
+        <w:t xml:space="preserve"> tokenization and grammar parsing is applied. As the assembly code is tokenized, operations are counted to calculate the addresses of labels. As the grammar is applied to the tokens, a list of operation objects is created. Finally, once parsing is complete, the list of operation objects is traversed, with each operation producing a set of machine code instructions. These instructions are then written to the output file.</w:t>
+      </w:r>
+    </w:p>
+    <w:p>
+      <w:pPr>
+        <w:rPr>
+          <w:szCs w:val="18"/>
+        </w:rPr>
+      </w:pPr>
+      <w:r>
+        <w:rPr>
+          <w:szCs w:val="18"/>
+        </w:rPr>
+        <w:t xml:space="preserve">The </w:t>
+      </w:r>
+      <w:proofErr w:type="spellStart"/>
+      <w:r>
+        <w:rPr>
+          <w:szCs w:val="18"/>
+        </w:rPr>
+        <w:t>Plava</w:t>
+      </w:r>
+      <w:proofErr w:type="spellEnd"/>
+      <w:r>
+        <w:rPr>
+          <w:szCs w:val="18"/>
+        </w:rPr>
+        <w:t xml:space="preserve"> assemble features </w:t>
+      </w:r>
+      <w:r>
+        <w:rPr>
+          <w:i/>
+          <w:szCs w:val="18"/>
+        </w:rPr>
+        <w:t>.text</w:t>
+      </w:r>
+      <w:r>
+        <w:rPr>
+          <w:szCs w:val="18"/>
+        </w:rPr>
+        <w:t xml:space="preserve"> and </w:t>
+      </w:r>
+      <w:r>
+        <w:rPr>
+          <w:i/>
+          <w:szCs w:val="18"/>
+        </w:rPr>
+        <w:t xml:space="preserve">.data </w:t>
+      </w:r>
+      <w:r>
+        <w:rPr>
+          <w:szCs w:val="18"/>
+        </w:rPr>
+        <w:t>segments, allowing the programmer to define variables, arrays, and strings during coding. The labels of the data segment can be used in the same manner as other labels, allowing the programmer to refer easily to the addresses of data values.</w:t>
+      </w:r>
+    </w:p>
+    <w:p>
+      <w:pPr>
+        <w:rPr>
+          <w:szCs w:val="18"/>
+        </w:rPr>
+      </w:pPr>
+      <w:r>
+        <w:rPr>
+          <w:szCs w:val="18"/>
+        </w:rPr>
+        <w:t>Several additional features are provided by the assembler for ease of development. Registers can be referred to by number ($0 - $15), or by the MIPS convention (e.g. $t0, $s1, $a2, $v1). The conventions of MIPS were used during development. Saved registers ($s0-$s3</w:t>
+      </w:r>
+      <w:proofErr w:type="gramStart"/>
+      <w:r>
+        <w:rPr>
+          <w:szCs w:val="18"/>
+        </w:rPr>
+        <w:t>) ,</w:t>
+      </w:r>
+      <w:proofErr w:type="gramEnd"/>
+      <w:r>
+        <w:rPr>
+          <w:szCs w:val="18"/>
+        </w:rPr>
+        <w:t xml:space="preserve"> argument registers ($a0-$a2) , the frame pointer ($</w:t>
+      </w:r>
+      <w:proofErr w:type="spellStart"/>
+      <w:r>
+        <w:rPr>
+          <w:szCs w:val="18"/>
+        </w:rPr>
+        <w:t>fp</w:t>
+      </w:r>
+      <w:proofErr w:type="spellEnd"/>
+      <w:r>
+        <w:rPr>
+          <w:szCs w:val="18"/>
+        </w:rPr>
+        <w:t xml:space="preserve">) , and the stack pointer ($sp)  are </w:t>
+      </w:r>
+      <w:proofErr w:type="spellStart"/>
+      <w:r>
+        <w:rPr>
+          <w:szCs w:val="18"/>
+        </w:rPr>
+        <w:t>callee</w:t>
+      </w:r>
+      <w:proofErr w:type="spellEnd"/>
+      <w:r>
+        <w:rPr>
+          <w:szCs w:val="18"/>
+        </w:rPr>
+        <w:t xml:space="preserve"> saved. Temporary registers ($t0-$t3), return value registers ($v0-$v1), and the return address register ($</w:t>
+      </w:r>
+      <w:proofErr w:type="spellStart"/>
+      <w:r>
+        <w:rPr>
+          <w:szCs w:val="18"/>
+        </w:rPr>
+        <w:t>ra</w:t>
+      </w:r>
+      <w:proofErr w:type="spellEnd"/>
+      <w:r>
+        <w:rPr>
+          <w:szCs w:val="18"/>
+        </w:rPr>
+        <w:t>) are caller saved. Various pseudo-operations were provided to allow easy manipulation of the stack, stack frames, and procedure calls. Addition</w:t>
+      </w:r>
+      <w:r>
+        <w:rPr>
+          <w:szCs w:val="18"/>
+        </w:rPr>
+        <w:t>al</w:t>
+      </w:r>
+      <w:r>
+        <w:rPr>
+          <w:szCs w:val="18"/>
+        </w:rPr>
+        <w:t xml:space="preserve"> pseudo operati</w:t>
+      </w:r>
+      <w:r>
+        <w:rPr>
+          <w:szCs w:val="18"/>
+        </w:rPr>
+        <w:t>ons are provided for loading 16-</w:t>
+      </w:r>
+      <w:r>
+        <w:rPr>
+          <w:szCs w:val="18"/>
+        </w:rPr>
+        <w:t>bit immediate values, no-op, and arithmetic negation.</w:t>
+      </w:r>
+    </w:p>
+    <w:p>
+      <w:pPr>
+        <w:rPr>
+          <w:szCs w:val="18"/>
+        </w:rPr>
+      </w:pPr>
+      <w:r>
+        <w:rPr>
+          <w:szCs w:val="18"/>
+        </w:rPr>
+        <w:t xml:space="preserve">As a consequence of having sophisticated </w:t>
+      </w:r>
+      <w:proofErr w:type="spellStart"/>
+      <w:r>
+        <w:rPr>
+          <w:szCs w:val="18"/>
+        </w:rPr>
+        <w:t>lexer</w:t>
+      </w:r>
+      <w:proofErr w:type="spellEnd"/>
+      <w:r>
+        <w:rPr>
+          <w:szCs w:val="18"/>
+        </w:rPr>
+        <w:t xml:space="preserve"> rules written, these rules were easily converted to the </w:t>
+      </w:r>
+      <w:proofErr w:type="spellStart"/>
+      <w:r>
+        <w:rPr>
+          <w:szCs w:val="18"/>
+        </w:rPr>
+        <w:t>lexer</w:t>
+      </w:r>
+      <w:proofErr w:type="spellEnd"/>
+      <w:r>
+        <w:rPr>
+          <w:szCs w:val="18"/>
+        </w:rPr>
+        <w:t xml:space="preserve"> rules used for syntax highlighting in the Gnome </w:t>
+      </w:r>
+      <w:proofErr w:type="spellStart"/>
+      <w:r>
+        <w:rPr>
+          <w:i/>
+          <w:szCs w:val="18"/>
+        </w:rPr>
+        <w:t>gedit</w:t>
+      </w:r>
+      <w:proofErr w:type="spellEnd"/>
+      <w:r>
+        <w:rPr>
+          <w:i/>
+          <w:szCs w:val="18"/>
+        </w:rPr>
+        <w:t xml:space="preserve"> </w:t>
+      </w:r>
+      <w:r>
+        <w:rPr>
+          <w:szCs w:val="18"/>
+        </w:rPr>
+        <w:t>text editor. This proved to be extremely valuable during development.</w:t>
+      </w:r>
+    </w:p>
+    <w:p>
+      <w:pPr>
+        <w:rPr>
+          <w:szCs w:val="18"/>
+        </w:rPr>
+      </w:pPr>
+      <w:r>
+        <w:rPr>
+          <w:szCs w:val="18"/>
+        </w:rPr>
+        <w:t>To aid in debugging, the assembler also provides a command line obje</w:t>
+      </w:r>
+      <w:r>
+        <w:rPr>
+          <w:szCs w:val="18"/>
+        </w:rPr>
+        <w:t xml:space="preserve">ct dump mode, modeled after the </w:t>
+      </w:r>
+      <w:proofErr w:type="gramStart"/>
+      <w:r>
+        <w:rPr>
+          <w:szCs w:val="18"/>
+        </w:rPr>
+        <w:t>Unix</w:t>
+      </w:r>
+      <w:proofErr w:type="gramEnd"/>
+      <w:r>
+        <w:rPr>
+          <w:szCs w:val="18"/>
+        </w:rPr>
+        <w:t xml:space="preserve"> </w:t>
+      </w:r>
+      <w:proofErr w:type="spellStart"/>
+      <w:r>
+        <w:rPr>
+          <w:i/>
+          <w:szCs w:val="18"/>
+        </w:rPr>
+        <w:t>objdump</w:t>
+      </w:r>
+      <w:proofErr w:type="spellEnd"/>
+      <w:r>
+        <w:rPr>
+          <w:i/>
+          <w:szCs w:val="18"/>
+        </w:rPr>
+        <w:t xml:space="preserve"> </w:t>
+      </w:r>
+      <w:r>
+        <w:rPr>
+          <w:szCs w:val="18"/>
+        </w:rPr>
+        <w:t xml:space="preserve">utility. </w:t>
+      </w:r>
+      <w:r>
+        <w:rPr>
+          <w:szCs w:val="18"/>
+        </w:rPr>
+        <w:t>Following compilation, if</w:t>
+      </w:r>
+      <w:r>
+        <w:rPr>
+          <w:szCs w:val="18"/>
+        </w:rPr>
+        <w:t xml:space="preserve"> the appropriate command line flag </w:t>
+      </w:r>
+      <w:r>
+        <w:rPr>
+          <w:szCs w:val="18"/>
+        </w:rPr>
+        <w:t xml:space="preserve">is </w:t>
+      </w:r>
+      <w:r>
+        <w:rPr>
+          <w:szCs w:val="18"/>
+        </w:rPr>
+        <w:t>set</w:t>
+      </w:r>
+      <w:r>
+        <w:rPr>
+          <w:szCs w:val="18"/>
+        </w:rPr>
+        <w:t>, the assembler</w:t>
+      </w:r>
+      <w:r>
+        <w:rPr>
+          <w:szCs w:val="18"/>
+        </w:rPr>
+        <w:t xml:space="preserve"> displays to the programmer a </w:t>
+      </w:r>
+      <w:r>
+        <w:rPr>
+          <w:szCs w:val="18"/>
+        </w:rPr>
+        <w:t>listing of all macros found, and a human readable table of machine code matched with the corresponding labels and assembly code.</w:t>
       </w:r>
     </w:p>
     <w:p/>
@@ -2202,474 +3083,89 @@
         <w:pStyle w:val="Heading2"/>
       </w:pPr>
       <w:r>
-        <w:t>Additional Features</w:t>
-      </w:r>
-    </w:p>
-    <w:p>
-      <w:pPr>
-        <w:pStyle w:val="Heading3"/>
-      </w:pPr>
-      <w:r>
-        <w:t>D</w:t>
-      </w:r>
-      <w:r>
-        <w:t>irect Memory Access</w:t>
-      </w:r>
-    </w:p>
-    <w:p>
-      <w:r>
-        <w:t>The Plava system provides a feature for moving large amounts of data from the on-board StrataFlash ROM into main memory. Upon writing to the control registers, the processor execution is halted until the request amount of memory has been copied from the destination address in ROM into the source address in main memory. This can be used to quickly swap tile or palette tables in the GPU or to utilize a bootloader for loading programs stored in the ROM. This gives our system a potential to be a truly generic platform, as once the hardware has been synthesized, the developer simply provides a ROM image cont</w:t>
-      </w:r>
-      <w:r>
-        <w:t>aining the complete application code and data.</w:t>
-      </w:r>
-      <w:r>
-        <w:t xml:space="preserve"> </w:t>
+        <w:t>Demo Application – Duck Hunt</w:t>
+      </w:r>
+    </w:p>
+    <w:p>
+      <w:r>
+        <w:t xml:space="preserve">The </w:t>
+      </w:r>
+      <w:proofErr w:type="spellStart"/>
+      <w:r>
+        <w:t>Plava</w:t>
+      </w:r>
+      <w:proofErr w:type="spellEnd"/>
+      <w:r>
+        <w:t xml:space="preserve"> system was to be demonstrated with a clone of the popular Nintendo Entertainment System game Duck Hunt.  This game utilizes all I/O functionalities of the system and takes advantage of the palette abilities of the GPU in a manner which is essential for proper game play.  Unfortunately a working version of the game is still in development, and has not yet been demonstrated, though </w:t>
+      </w:r>
+      <w:r>
+        <w:lastRenderedPageBreak/>
+        <w:t>the system has been shown to work with smaller portions of this game.</w:t>
+      </w:r>
+    </w:p>
+    <w:p>
+      <w:r>
+        <w:t>The Duck Hunt game uses both sprite tables, the first table being used for living duck animations as well as alpha-numeric characters.  There are a total of 6 living duck sprites (8x5 tiles) used to animate the flapping of the ducks wings, and to change the direction the duck faces.  This leaves one row of sprites for characters; through tricky assignment of palettes to the alpha-numeric characters we were able to overlay four characters into each tile.  The second sprite table contained animation frames for the death of a duck should the player be successful.</w:t>
+      </w:r>
+    </w:p>
+    <w:p>
+      <w:r>
+        <w:t>From a high level the game repeatedly steps through three states, splash screen, game play, and credits.  During game play the first thing that happens is that the player is given three bullets.  The sound module plays a sound effect of a shot gun being cocked three times, and then a duck is released.  The Duck can be controlled by another player using a Super Nintendo controller or with random movements generated by the computer.  When the player pulls the trigger the palette for the background is changed to an all black palette, and the duck’s palette is changed to an all white palette.  The light detection signal from the gun is then read and if light is detected the game registers a hit, otherwise a miss is registered.  On a miss the bullet count drops by one and the duck continues to fly.  If the player should run out of bullets, or fail to shoot the duck within 10 seconds, the duck will fly off the top of the screen.  On a hit the duck death animation occurs and the players score is increased.  Once this is completed another duck is released.  The game is over once three ducks have flown away, the credits roll and then the splash screen is displayed.  When the player pulls the trigger a new game will begin.</w:t>
       </w:r>
     </w:p>
     <w:p/>
     <w:p>
       <w:pPr>
-        <w:pStyle w:val="Heading3"/>
-      </w:pPr>
-      <w:r>
-        <w:t>Pseudo-Random Number Generator</w:t>
-      </w:r>
-    </w:p>
-    <w:p>
-      <w:r>
-        <w:t>A pseudo-random number generator (PRNG) is implemented in hardware through the use of parallel Linear Finite Shift Registers (LFSR). LFSR are a common way of generating strings of bits with high periodicity</w:t>
-      </w:r>
-      <w:r>
-        <w:t>.</w:t>
-      </w:r>
-      <w:r>
-        <w:t xml:space="preserve"> Each bi</w:t>
-      </w:r>
-      <w:r>
-        <w:t>t of the PRNG is fed by a single LFSR. A seed value can be written to the PRNG, with the least significant bit of each LFSR set to the corresponding seed bit.</w:t>
+        <w:pStyle w:val="Heading1"/>
+      </w:pPr>
+      <w:r>
+        <w:t>TESTING</w:t>
       </w:r>
     </w:p>
     <w:p/>
     <w:p>
       <w:pPr>
-        <w:pStyle w:val="Heading3"/>
-      </w:pPr>
-      <w:r>
-        <w:t>R</w:t>
-      </w:r>
-      <w:r>
-        <w:t>otary Encoder</w:t>
-      </w:r>
-    </w:p>
-    <w:p>
-      <w:r>
-        <w:t>The on-board rotary encoder controls a memory mapped counter register. Rotation to the</w:t>
-      </w:r>
-      <w:r>
-        <w:t xml:space="preserve"> right increments the counter, while</w:t>
-      </w:r>
-      <w:r>
-        <w:t xml:space="preserve"> rotation to the left decrements the counter. </w:t>
-      </w:r>
-    </w:p>
-    <w:p/>
-    <w:p>
-      <w:pPr>
-        <w:pStyle w:val="Heading3"/>
-      </w:pPr>
-      <w:r>
-        <w:t>O</w:t>
-      </w:r>
-      <w:r>
-        <w:t>n-board</w:t>
-      </w:r>
-      <w:r>
-        <w:t xml:space="preserve"> B</w:t>
-      </w:r>
-      <w:r>
-        <w:t>uttons and Switches</w:t>
-      </w:r>
-      <w:r>
-        <w:t xml:space="preserve"> </w:t>
-      </w:r>
-    </w:p>
-    <w:p>
-      <w:r>
-        <w:t>All of the additional toggle and push button switches on the Spartan 3E starter kit are mapped into a memory mapped register.</w:t>
-      </w:r>
-    </w:p>
-    <w:p/>
-    <w:p>
-      <w:pPr>
         <w:pStyle w:val="Heading1"/>
       </w:pPr>
       <w:r>
-        <w:t>PROGRAM</w:t>
-      </w:r>
-      <w:r>
-        <w:t>MING</w:t>
-      </w:r>
-    </w:p>
-    <w:p>
-      <w:pPr>
-        <w:pStyle w:val="Heading2"/>
-      </w:pPr>
-      <w:r>
-        <w:t>Assembler</w:t>
-      </w:r>
-    </w:p>
-    <w:p>
-      <w:pPr>
-        <w:rPr>
-          <w:szCs w:val="18"/>
-        </w:rPr>
-      </w:pPr>
-      <w:r>
-        <w:rPr>
-          <w:szCs w:val="18"/>
-        </w:rPr>
-        <w:t>The assembler for the Plava platform was designed to provide programmer friendly features to increase programmer productivity and ease of use. The assembler application was implemented in Python, and runs from the command line.</w:t>
-      </w:r>
-    </w:p>
-    <w:p>
-      <w:pPr>
-        <w:rPr>
-          <w:szCs w:val="18"/>
-        </w:rPr>
-      </w:pPr>
-      <w:r>
-        <w:rPr>
-          <w:szCs w:val="18"/>
-        </w:rPr>
-        <w:t>The assembler was written in Python 3.1, using the PLY Lex-Yacc module</w:t>
-      </w:r>
-      <w:r>
-        <w:rPr>
-          <w:szCs w:val="18"/>
-        </w:rPr>
-        <w:t xml:space="preserve"> </w:t>
-      </w:r>
-      <w:r>
-        <w:rPr>
-          <w:szCs w:val="18"/>
-        </w:rPr>
-        <w:t>[3]</w:t>
-      </w:r>
-      <w:r>
-        <w:rPr>
-          <w:szCs w:val="18"/>
-        </w:rPr>
-        <w:t xml:space="preserve">. PLY provides a Python version of the Unix lexing and parsing tools </w:t>
-      </w:r>
-      <w:r>
-        <w:rPr>
-          <w:i/>
-          <w:szCs w:val="18"/>
-        </w:rPr>
-        <w:t>lex</w:t>
-      </w:r>
-      <w:r>
-        <w:rPr>
-          <w:szCs w:val="18"/>
-        </w:rPr>
-        <w:t xml:space="preserve"> and </w:t>
-      </w:r>
-      <w:r>
-        <w:rPr>
-          <w:i/>
-          <w:szCs w:val="18"/>
-        </w:rPr>
-        <w:t xml:space="preserve">yacc. </w:t>
-      </w:r>
-      <w:r>
-        <w:rPr>
-          <w:szCs w:val="18"/>
-        </w:rPr>
-        <w:t xml:space="preserve">A set of lexer rules were written using regular expressions to recognize tokens such as operations, labels, registers, and immediate values. A set of parse rules were implemented as a Context Free Grammar. A macro system is implemented to take C-style </w:t>
-      </w:r>
-      <w:r>
-        <w:rPr>
-          <w:i/>
-          <w:szCs w:val="18"/>
-        </w:rPr>
-        <w:t>.define</w:t>
-      </w:r>
-      <w:r>
-        <w:rPr>
-          <w:szCs w:val="18"/>
-        </w:rPr>
-        <w:t xml:space="preserve"> statements for macro replacement.</w:t>
-      </w:r>
-    </w:p>
-    <w:p>
-      <w:pPr>
-        <w:rPr>
-          <w:szCs w:val="18"/>
-        </w:rPr>
-      </w:pPr>
-      <w:r>
-        <w:rPr>
-          <w:szCs w:val="18"/>
-        </w:rPr>
-        <w:t xml:space="preserve">The system works in a three pass fashion. First, the assembly code is scanned line by line, parsing macro </w:t>
-      </w:r>
-      <w:r>
-        <w:rPr>
-          <w:szCs w:val="18"/>
-        </w:rPr>
+        <w:t>CONCLUSIONS</w:t>
+      </w:r>
+    </w:p>
+    <w:p>
+      <w:r>
+        <w:t xml:space="preserve">Overall, the experience afforded us by creating </w:t>
+      </w:r>
+      <w:proofErr w:type="spellStart"/>
+      <w:r>
+        <w:t>Plava</w:t>
+      </w:r>
+      <w:proofErr w:type="spellEnd"/>
+      <w:r>
+        <w:t xml:space="preserve"> was indeed a beneficial one.  We learned many things about hardware design, and real-world applications of hardware.  We studied how the Super Nintendo processes its graphics and were able to learn a lot from it.  We learned how the controllers worked and how the light gun worked which was especially interesting.  In the sound module we had to learn how to mix sound waves and how to digitally reproduce them.  </w:t>
+      </w:r>
+      <w:r>
+        <w:t xml:space="preserve">Our project had a large amount </w:t>
+      </w:r>
+      <w:r>
+        <w:t xml:space="preserve">of </w:t>
+      </w:r>
+      <w:r>
+        <w:t xml:space="preserve">hardware systems that, despite their individual complexity, were able to be integrated easily due to the central role and importance of the memory map, see Figure 1.  </w:t>
+      </w:r>
+      <w:r>
+        <w:t>The value of the memory map was incredible.</w:t>
+      </w:r>
+    </w:p>
+    <w:p>
+      <w:r>
+        <w:t xml:space="preserve">In the end our hardware system was very powerful and versatile.  The only portion that was limited was the background module, and we have ideas now about how to make it more effective for other applications.  One thing that we could have done better was to focus on running a game to demonstrate the power of the hardware rather than focusing so much time and effort on perfecting each piece.  If we had spent a little bit more time working with the components that were complete, </w:t>
+      </w:r>
+      <w:r>
+        <w:t xml:space="preserve">rather than adding </w:t>
+      </w:r>
+      <w:r>
         <w:lastRenderedPageBreak/>
-        <w:t>definitions and replacing macro instances with the replacement value. Next, lexer tokenization and grammar parsing is applied. As the assembly code is tokenized, operations are counted to calculate the addresses of labels. As the grammar is applied to the tokens, a list of operation objects is created. Finally, once parsing is complete, the list of operation objects is traversed, with each operation producing a set of machine code instructions. These instructions are then written to the output file.</w:t>
-      </w:r>
-    </w:p>
-    <w:p>
-      <w:pPr>
-        <w:rPr>
-          <w:szCs w:val="18"/>
-        </w:rPr>
-      </w:pPr>
-      <w:r>
-        <w:rPr>
-          <w:szCs w:val="18"/>
-        </w:rPr>
-        <w:t xml:space="preserve">The Plava assemble features </w:t>
-      </w:r>
-      <w:r>
-        <w:rPr>
-          <w:i/>
-          <w:szCs w:val="18"/>
-        </w:rPr>
-        <w:t>.text</w:t>
-      </w:r>
-      <w:r>
-        <w:rPr>
-          <w:szCs w:val="18"/>
-        </w:rPr>
-        <w:t xml:space="preserve"> and </w:t>
-      </w:r>
-      <w:r>
-        <w:rPr>
-          <w:i/>
-          <w:szCs w:val="18"/>
-        </w:rPr>
-        <w:t xml:space="preserve">.data </w:t>
-      </w:r>
-      <w:r>
-        <w:rPr>
-          <w:szCs w:val="18"/>
-        </w:rPr>
-        <w:t>segments, allowing the programmer to define variables, arrays, and strings during coding. The labels of the data segment can be used in the same manner as other labels, allowing the programmer to refer easily to the addresses of data values.</w:t>
-      </w:r>
-    </w:p>
-    <w:p>
-      <w:pPr>
-        <w:rPr>
-          <w:szCs w:val="18"/>
-        </w:rPr>
-      </w:pPr>
-      <w:r>
-        <w:rPr>
-          <w:szCs w:val="18"/>
-        </w:rPr>
-        <w:t>Several additional features are provided by the assembler for ease of development. Registers can be referred to by number ($0 - $15), or by the MIPS convention (e.g. $t0, $s1, $a2, $v1). The conventions of MIPS were used during development. Saved registers ($s0-$s3) , argument registers ($a0-$a2) , the frame pointer ($fp) , and the stack pointer ($sp)  are callee saved. Temporary registers ($t0-$t3), return value registers ($v0-$v1), and the return address register ($ra) are caller saved. Various pseudo-operations were provided to allow easy manipulation of the stack, stack frames, and procedure calls. Addition</w:t>
-      </w:r>
-      <w:r>
-        <w:rPr>
-          <w:szCs w:val="18"/>
-        </w:rPr>
-        <w:t>al</w:t>
-      </w:r>
-      <w:r>
-        <w:rPr>
-          <w:szCs w:val="18"/>
-        </w:rPr>
-        <w:t xml:space="preserve"> pseudo operati</w:t>
-      </w:r>
-      <w:r>
-        <w:rPr>
-          <w:szCs w:val="18"/>
-        </w:rPr>
-        <w:t>ons are provided for loading 16-</w:t>
-      </w:r>
-      <w:r>
-        <w:rPr>
-          <w:szCs w:val="18"/>
-        </w:rPr>
-        <w:t>bit immediate values, no-op, and arithmetic negation.</w:t>
-      </w:r>
-    </w:p>
-    <w:p>
-      <w:pPr>
-        <w:rPr>
-          <w:szCs w:val="18"/>
-        </w:rPr>
-      </w:pPr>
-      <w:r>
-        <w:rPr>
-          <w:szCs w:val="18"/>
-        </w:rPr>
-        <w:t xml:space="preserve">As a consequence of having sophisticated lexer rules written, these rules were easily converted to the lexer rules used for syntax highlighting in the Gnome </w:t>
-      </w:r>
-      <w:r>
-        <w:rPr>
-          <w:i/>
-          <w:szCs w:val="18"/>
-        </w:rPr>
-        <w:t xml:space="preserve">gedit </w:t>
-      </w:r>
-      <w:r>
-        <w:rPr>
-          <w:szCs w:val="18"/>
-        </w:rPr>
-        <w:t>text editor. This proved to be extremely valuable during development.</w:t>
-      </w:r>
-    </w:p>
-    <w:p>
-      <w:pPr>
-        <w:rPr>
-          <w:szCs w:val="18"/>
-        </w:rPr>
-      </w:pPr>
-      <w:r>
-        <w:rPr>
-          <w:szCs w:val="18"/>
-        </w:rPr>
-        <w:t>To aid in debugging, the assembler also provides a command line obje</w:t>
-      </w:r>
-      <w:r>
-        <w:rPr>
-          <w:szCs w:val="18"/>
-        </w:rPr>
-        <w:t xml:space="preserve">ct dump mode, modeled after the </w:t>
-      </w:r>
-      <w:r>
-        <w:rPr>
-          <w:szCs w:val="18"/>
-        </w:rPr>
-        <w:t xml:space="preserve">Unix </w:t>
-      </w:r>
-      <w:r>
-        <w:rPr>
-          <w:i/>
-          <w:szCs w:val="18"/>
-        </w:rPr>
-        <w:t xml:space="preserve">objdump </w:t>
-      </w:r>
-      <w:r>
-        <w:rPr>
-          <w:szCs w:val="18"/>
-        </w:rPr>
-        <w:t xml:space="preserve">utility. </w:t>
-      </w:r>
-      <w:r>
-        <w:rPr>
-          <w:szCs w:val="18"/>
-        </w:rPr>
-        <w:t>Following compilation, if</w:t>
-      </w:r>
-      <w:r>
-        <w:rPr>
-          <w:szCs w:val="18"/>
-        </w:rPr>
-        <w:t xml:space="preserve"> the appropriate command line flag </w:t>
-      </w:r>
-      <w:r>
-        <w:rPr>
-          <w:szCs w:val="18"/>
-        </w:rPr>
-        <w:t xml:space="preserve">is </w:t>
-      </w:r>
-      <w:r>
-        <w:rPr>
-          <w:szCs w:val="18"/>
-        </w:rPr>
-        <w:t>set</w:t>
-      </w:r>
-      <w:r>
-        <w:rPr>
-          <w:szCs w:val="18"/>
-        </w:rPr>
-        <w:t>, the assembler</w:t>
-      </w:r>
-      <w:r>
-        <w:rPr>
-          <w:szCs w:val="18"/>
-        </w:rPr>
-        <w:t xml:space="preserve"> displays to the programmer a </w:t>
-      </w:r>
-      <w:r>
-        <w:rPr>
-          <w:szCs w:val="18"/>
-        </w:rPr>
-        <w:t>listing of all macros found, and a human readable table of machine code matched with the corresponding labels and assembly code.</w:t>
-      </w:r>
-    </w:p>
-    <w:p/>
-    <w:p>
-      <w:pPr>
-        <w:pStyle w:val="Heading2"/>
-      </w:pPr>
-      <w:r>
-        <w:t>Demo Application – Duck Hunt</w:t>
-      </w:r>
-    </w:p>
-    <w:p>
-      <w:r>
-        <w:t>The Plava system was to be demonstrated with a clone of the popular Nintendo Entertainment System game Duck Hunt.  This game utilizes all I/O functionalities of the system and takes advantage of the palette abilities of the GPU in a manner which is essential for proper game play.  Unfortunately a working version of the game is still in development, and has not yet been demonstrated, though the system has been shown to work with smaller portions of this game.</w:t>
-      </w:r>
-    </w:p>
-    <w:p>
-      <w:r>
-        <w:t>The Duck Hunt game uses both sprite tables, the first table being used for living duck animations as well as alpha-numeric characters.  There are a total of 6 living duck sprites (8x5 tiles) used to animate the flapping of the ducks wings, and to change the direction the duck faces.  This leaves one row of sprites for characters; through tricky assignment of palettes to the alpha-numeric characters we were able to overlay four characters into each tile.  The second sprite table contained animation frames for the death of a duck should the player be successful.</w:t>
-      </w:r>
-    </w:p>
-    <w:p>
-      <w:r>
-        <w:lastRenderedPageBreak/>
-        <w:t>From a high level the game repeatedly steps through three states, splash screen, game play, and credits.  During game play the first thing that happens is that the player is given three bullets.  The sound module plays a sound effect of a shot gun being cocked three times, and then a duck is released.  The Duck can be controlled by another player using a Super Nintendo controller or with random movements generated by the computer.  When the player pulls the trigger the palette for the background is changed to an all black palette, and the duck’s palette is changed to an all white palette.  The light detection signal from the gun is then read and if light is detected the game registers a hit, otherwise a miss is registered.  On a miss the bullet count drops by one and the duck continues to fly.  If the player should run out of bullets, or fail to shoot the duck within 10 seconds, the duck will fly off the top of the screen.  On a hit the duck death animation occurs and the players score is increased.  Once this is completed another duck is released.  The game is over once three ducks have flown away, the credits roll and then the splash screen is displayed.  When the player pulls the trigger a new game will begin.</w:t>
-      </w:r>
-    </w:p>
-    <w:p/>
-    <w:p>
-      <w:pPr>
-        <w:pStyle w:val="Heading1"/>
-      </w:pPr>
-      <w:r>
-        <w:t>TESTING</w:t>
-      </w:r>
-    </w:p>
-    <w:p/>
-    <w:p>
-      <w:pPr>
-        <w:pStyle w:val="Heading1"/>
-      </w:pPr>
-      <w:r>
-        <w:t>CONCLUSIONS</w:t>
-      </w:r>
-    </w:p>
-    <w:p>
-      <w:r>
-        <w:t xml:space="preserve">Overall, the experience afforded us by creating Plava was indeed a beneficial one.  We learned many things about hardware design, and real-world applications of hardware.  We studied how the Super Nintendo processes its graphics and were able to learn a lot from it.  We learned how the controllers worked and how the light gun worked which was especially interesting.  In the sound module we had to learn how to mix sound waves and how to digitally reproduce them.  </w:t>
-      </w:r>
-      <w:r>
-        <w:t xml:space="preserve">Our project had a large amount </w:t>
-      </w:r>
-      <w:r>
-        <w:t xml:space="preserve">of </w:t>
-      </w:r>
-      <w:r>
-        <w:t xml:space="preserve">hardware systems that, despite their individual complexity, were able to be integrated easily due to the central role and importance of the memory map, see Figure 1.  </w:t>
-      </w:r>
-      <w:r>
-        <w:t>The value of the memory map was incredible.</w:t>
-      </w:r>
-    </w:p>
-    <w:p>
-      <w:r>
-        <w:t xml:space="preserve">In the end our hardware system was very powerful and versatile.  The only portion that was limited was the background module, and we have ideas now about how to make it more effective for other applications.  One thing that we could have done better was to focus on running a game to demonstrate the power of the hardware rather than focusing so much time and effort on perfecting each piece.  If we had spent a little bit more time working with the components that were complete, </w:t>
-      </w:r>
-      <w:r>
-        <w:t>rather than adding additional pieces such as the sound and the light gun, or trying to perfect our GPU we would have had a much more impressive demo of our hardware.</w:t>
+        <w:t>additional pieces such as the sound and the light gun, or trying to perfect our GPU we would have had a much more impressive demo of our hardware.</w:t>
       </w:r>
     </w:p>
     <w:p/>
@@ -2764,7 +3260,20 @@
           <w:szCs w:val="18"/>
         </w:rPr>
         <w:tab/>
-        <w:t xml:space="preserve">Altium Limited. November 2008, PB-01 Audio/Video Peripheral Board Schematic </w:t>
+      </w:r>
+      <w:proofErr w:type="spellStart"/>
+      <w:r>
+        <w:rPr>
+          <w:szCs w:val="18"/>
+        </w:rPr>
+        <w:t>Altium</w:t>
+      </w:r>
+      <w:proofErr w:type="spellEnd"/>
+      <w:r>
+        <w:rPr>
+          <w:szCs w:val="18"/>
+        </w:rPr>
+        <w:t xml:space="preserve"> Limited. November 2008, PB-01 Audio/Video Peripheral Board Schematic </w:t>
       </w:r>
       <w:r>
         <w:rPr>
@@ -2776,13 +3285,18 @@
         <w:rPr>
           <w:szCs w:val="18"/>
         </w:rPr>
+        <w:t xml:space="preserve"> </w:t>
+      </w:r>
+      <w:r>
+        <w:rPr>
+          <w:szCs w:val="18"/>
+        </w:rPr>
         <w:t>-</w:t>
       </w:r>
       <w:r>
         <w:rPr>
           <w:szCs w:val="18"/>
         </w:rPr>
-        <w:lastRenderedPageBreak/>
         <w:t>download</w:t>
       </w:r>
       <w:r>
@@ -2801,13 +3315,41 @@
         <w:rPr>
           <w:szCs w:val="18"/>
         </w:rPr>
+        <w:t xml:space="preserve"> </w:t>
+      </w:r>
+      <w:r>
+        <w:rPr>
+          <w:szCs w:val="18"/>
+        </w:rPr>
         <w:t>-</w:t>
       </w:r>
-      <w:r>
-        <w:rPr>
-          <w:szCs w:val="18"/>
-        </w:rPr>
-        <w:t>Peripheral+Board+Schematics.pdf?version=1&amp;</w:t>
+      <w:proofErr w:type="spellStart"/>
+      <w:r>
+        <w:rPr>
+          <w:szCs w:val="18"/>
+        </w:rPr>
+        <w:t>Peripheral+Board+Schematics.pdf</w:t>
+      </w:r>
+      <w:proofErr w:type="gramStart"/>
+      <w:r>
+        <w:rPr>
+          <w:szCs w:val="18"/>
+        </w:rPr>
+        <w:t>?version</w:t>
+      </w:r>
+      <w:proofErr w:type="spellEnd"/>
+      <w:proofErr w:type="gramEnd"/>
+      <w:r>
+        <w:rPr>
+          <w:szCs w:val="18"/>
+        </w:rPr>
+        <w:t>=1&amp;</w:t>
+      </w:r>
+      <w:r>
+        <w:rPr>
+          <w:szCs w:val="18"/>
+        </w:rPr>
+        <w:t xml:space="preserve"> </w:t>
       </w:r>
       <w:r>
         <w:rPr>
@@ -2815,11 +3357,19 @@
         </w:rPr>
         <w:t>-</w:t>
       </w:r>
-      <w:r>
-        <w:rPr>
-          <w:szCs w:val="18"/>
-        </w:rPr>
-        <w:t>modificationDate=1228268275552</w:t>
+      <w:proofErr w:type="spellStart"/>
+      <w:r>
+        <w:rPr>
+          <w:szCs w:val="18"/>
+        </w:rPr>
+        <w:t>modificationDate</w:t>
+      </w:r>
+      <w:proofErr w:type="spellEnd"/>
+      <w:r>
+        <w:rPr>
+          <w:szCs w:val="18"/>
+        </w:rPr>
+        <w:t>=1228268275552</w:t>
       </w:r>
     </w:p>
     <w:p>
@@ -2912,7 +3462,27 @@
         <w:rPr>
           <w:szCs w:val="18"/>
         </w:rPr>
-        <w:t>http://www.romhacking.net/docs/-[196]regs.txt</w:t>
+        <w:t>http://www.romhacking.net/docs/</w:t>
+      </w:r>
+      <w:r>
+        <w:rPr>
+          <w:szCs w:val="18"/>
+        </w:rPr>
+        <w:t xml:space="preserve"> </w:t>
+      </w:r>
+      <w:proofErr w:type="gramStart"/>
+      <w:r>
+        <w:rPr>
+          <w:szCs w:val="18"/>
+        </w:rPr>
+        <w:t>-[</w:t>
+      </w:r>
+      <w:proofErr w:type="gramEnd"/>
+      <w:r>
+        <w:rPr>
+          <w:szCs w:val="18"/>
+        </w:rPr>
+        <w:t>196]regs.txt</w:t>
       </w:r>
     </w:p>
     <w:p>
@@ -2953,7 +3523,21 @@
           <w:szCs w:val="18"/>
         </w:rPr>
         <w:tab/>
-        <w:t>Beazley, David. PLY (Python Lex-Yacc)</w:t>
+        <w:t xml:space="preserve">Beazley, David. PLY (Python </w:t>
+      </w:r>
+      <w:proofErr w:type="spellStart"/>
+      <w:r>
+        <w:rPr>
+          <w:szCs w:val="18"/>
+        </w:rPr>
+        <w:t>Lex-Yacc</w:t>
+      </w:r>
+      <w:proofErr w:type="spellEnd"/>
+      <w:r>
+        <w:rPr>
+          <w:szCs w:val="18"/>
+        </w:rPr>
+        <w:t>)</w:t>
       </w:r>
     </w:p>
     <w:p>
@@ -3056,7 +3640,33 @@
         <w:rPr>
           <w:szCs w:val="18"/>
         </w:rPr>
-        <w:t xml:space="preserve">March 2000, THS 8134B Trible 8-bit, 80MSPS Video D/A Converter With Tri-level Sync Generation, Accessed 12/15/2010, </w:t>
+        <w:t>March 2000, THS 8134B Tri</w:t>
+      </w:r>
+      <w:r>
+        <w:rPr>
+          <w:szCs w:val="18"/>
+        </w:rPr>
+        <w:t>p</w:t>
+      </w:r>
+      <w:r>
+        <w:rPr>
+          <w:szCs w:val="18"/>
+        </w:rPr>
+        <w:t xml:space="preserve">le 8-bit, 80MSPS Video D/A Converter </w:t>
+      </w:r>
+      <w:proofErr w:type="gramStart"/>
+      <w:r>
+        <w:rPr>
+          <w:szCs w:val="18"/>
+        </w:rPr>
+        <w:t>With</w:t>
+      </w:r>
+      <w:proofErr w:type="gramEnd"/>
+      <w:r>
+        <w:rPr>
+          <w:szCs w:val="18"/>
+        </w:rPr>
+        <w:t xml:space="preserve"> Tri-level Sync Generation, Accessed 12/15/2010, </w:t>
       </w:r>
       <w:r>
         <w:rPr>
@@ -3068,13 +3678,33 @@
         <w:rPr>
           <w:szCs w:val="18"/>
         </w:rPr>
+        <w:t xml:space="preserve"> </w:t>
+      </w:r>
+      <w:r>
+        <w:rPr>
+          <w:szCs w:val="18"/>
+        </w:rPr>
         <w:t>-</w:t>
       </w:r>
       <w:r>
         <w:rPr>
           <w:szCs w:val="18"/>
         </w:rPr>
-        <w:t>lit/gpn/ths/8134b</w:t>
+        <w:t>lit/</w:t>
+      </w:r>
+      <w:proofErr w:type="spellStart"/>
+      <w:r>
+        <w:rPr>
+          <w:szCs w:val="18"/>
+        </w:rPr>
+        <w:t>gpn</w:t>
+      </w:r>
+      <w:proofErr w:type="spellEnd"/>
+      <w:r>
+        <w:rPr>
+          <w:szCs w:val="18"/>
+        </w:rPr>
+        <w:t>/ths8134b</w:t>
       </w:r>
     </w:p>
     <w:p>
@@ -3648,6 +4278,7 @@
   <w:style w:type="character" w:default="1" w:styleId="DefaultParagraphFont">
     <w:name w:val="Default Paragraph Font"/>
     <w:uiPriority w:val="1"/>
+    <w:semiHidden/>
     <w:unhideWhenUsed/>
   </w:style>
   <w:style w:type="table" w:default="1" w:styleId="TableNormal">

</xml_diff>